<commit_message>
update refund tax template & its logic
</commit_message>
<xml_diff>
--- a/ImportExpore.API/Templates/Refund/TaxRefund.docx
+++ b/ImportExpore.API/Templates/Refund/TaxRefund.docx
@@ -214,7 +214,6 @@
                 <w:lang w:val="en-US"/>
               </w:rPr>
             </w:pPr>
-            <w:proofErr w:type="spellStart"/>
             <w:r>
               <w:rPr>
                 <w:rFonts w:ascii="Arial" w:hAnsi="Arial" w:cs="Arial"/>
@@ -225,35 +224,8 @@
                 <w:highlight w:val="yellow"/>
                 <w:lang w:val="en-US"/>
               </w:rPr>
-              <w:t>Đồng</w:t>
-            </w:r>
-            <w:proofErr w:type="spellEnd"/>
-            <w:r>
-              <w:rPr>
-                <w:rFonts w:ascii="Arial" w:hAnsi="Arial" w:cs="Arial"/>
-                <w:i/>
-                <w:color w:val="auto"/>
-                <w:sz w:val="20"/>
-                <w:szCs w:val="20"/>
-                <w:highlight w:val="yellow"/>
-                <w:lang w:val="en-US"/>
-              </w:rPr>
-              <w:t xml:space="preserve"> </w:t>
-            </w:r>
-            <w:proofErr w:type="spellStart"/>
-            <w:r>
-              <w:rPr>
-                <w:rFonts w:ascii="Arial" w:hAnsi="Arial" w:cs="Arial"/>
-                <w:i/>
-                <w:color w:val="auto"/>
-                <w:sz w:val="20"/>
-                <w:szCs w:val="20"/>
-                <w:highlight w:val="yellow"/>
-                <w:lang w:val="en-US"/>
-              </w:rPr>
-              <w:t>Nai</w:t>
-            </w:r>
-            <w:proofErr w:type="spellEnd"/>
+              <w:t>Đồng Nai</w:t>
+            </w:r>
             <w:r>
               <w:rPr>
                 <w:rFonts w:ascii="Arial" w:hAnsi="Arial" w:cs="Arial"/>
@@ -1703,57 +1675,15 @@
                 <w:lang w:val="en-US"/>
               </w:rPr>
             </w:pPr>
-            <w:proofErr w:type="spellStart"/>
-            <w:r>
-              <w:rPr>
-                <w:rFonts w:ascii="Arial" w:hAnsi="Arial" w:cs="Arial"/>
-                <w:color w:val="auto"/>
-                <w:sz w:val="20"/>
-                <w:lang w:val="en-US"/>
-              </w:rPr>
-              <w:t>Thuế</w:t>
-            </w:r>
-            <w:proofErr w:type="spellEnd"/>
-            <w:r>
-              <w:rPr>
-                <w:rFonts w:ascii="Arial" w:hAnsi="Arial" w:cs="Arial"/>
-                <w:color w:val="auto"/>
-                <w:sz w:val="20"/>
-                <w:lang w:val="en-US"/>
-              </w:rPr>
-              <w:t xml:space="preserve"> </w:t>
-            </w:r>
-            <w:proofErr w:type="spellStart"/>
-            <w:r>
-              <w:rPr>
-                <w:rFonts w:ascii="Arial" w:hAnsi="Arial" w:cs="Arial"/>
-                <w:color w:val="auto"/>
-                <w:sz w:val="20"/>
-                <w:lang w:val="en-US"/>
-              </w:rPr>
-              <w:t>nhập</w:t>
-            </w:r>
-            <w:proofErr w:type="spellEnd"/>
-            <w:r>
-              <w:rPr>
-                <w:rFonts w:ascii="Arial" w:hAnsi="Arial" w:cs="Arial"/>
-                <w:color w:val="auto"/>
-                <w:sz w:val="20"/>
-                <w:lang w:val="en-US"/>
-              </w:rPr>
-              <w:t xml:space="preserve"> </w:t>
-            </w:r>
-            <w:proofErr w:type="spellStart"/>
-            <w:r>
-              <w:rPr>
-                <w:rFonts w:ascii="Arial" w:hAnsi="Arial" w:cs="Arial"/>
-                <w:color w:val="auto"/>
-                <w:sz w:val="20"/>
-                <w:lang w:val="en-US"/>
-              </w:rPr>
-              <w:t>khẩu</w:t>
-            </w:r>
-            <w:proofErr w:type="spellEnd"/>
+            <w:r>
+              <w:rPr>
+                <w:rFonts w:ascii="Arial" w:hAnsi="Arial" w:cs="Arial"/>
+                <w:color w:val="auto"/>
+                <w:sz w:val="20"/>
+                <w:lang w:val="en-US"/>
+              </w:rPr>
+              <w:t>Thuế nhập khẩu</w:t>
+            </w:r>
           </w:p>
         </w:tc>
         <w:tc>
@@ -2335,97 +2265,15 @@
                 <w:lang w:val="en-US"/>
               </w:rPr>
             </w:pPr>
-            <w:proofErr w:type="spellStart"/>
-            <w:r>
-              <w:rPr>
-                <w:rFonts w:ascii="Arial" w:hAnsi="Arial" w:cs="Arial"/>
-                <w:color w:val="auto"/>
-                <w:sz w:val="20"/>
-                <w:lang w:val="en-US"/>
-              </w:rPr>
-              <w:t>Thuế</w:t>
-            </w:r>
-            <w:proofErr w:type="spellEnd"/>
-            <w:r>
-              <w:rPr>
-                <w:rFonts w:ascii="Arial" w:hAnsi="Arial" w:cs="Arial"/>
-                <w:color w:val="auto"/>
-                <w:sz w:val="20"/>
-                <w:lang w:val="en-US"/>
-              </w:rPr>
-              <w:t xml:space="preserve"> </w:t>
-            </w:r>
-            <w:proofErr w:type="spellStart"/>
-            <w:r>
-              <w:rPr>
-                <w:rFonts w:ascii="Arial" w:hAnsi="Arial" w:cs="Arial"/>
-                <w:color w:val="auto"/>
-                <w:sz w:val="20"/>
-                <w:lang w:val="en-US"/>
-              </w:rPr>
-              <w:t>giá</w:t>
-            </w:r>
-            <w:proofErr w:type="spellEnd"/>
-            <w:r>
-              <w:rPr>
-                <w:rFonts w:ascii="Arial" w:hAnsi="Arial" w:cs="Arial"/>
-                <w:color w:val="auto"/>
-                <w:sz w:val="20"/>
-                <w:lang w:val="en-US"/>
-              </w:rPr>
-              <w:t xml:space="preserve"> </w:t>
-            </w:r>
-            <w:proofErr w:type="spellStart"/>
-            <w:r>
-              <w:rPr>
-                <w:rFonts w:ascii="Arial" w:hAnsi="Arial" w:cs="Arial"/>
-                <w:color w:val="auto"/>
-                <w:sz w:val="20"/>
-                <w:lang w:val="en-US"/>
-              </w:rPr>
-              <w:t>trị</w:t>
-            </w:r>
-            <w:proofErr w:type="spellEnd"/>
-            <w:r>
-              <w:rPr>
-                <w:rFonts w:ascii="Arial" w:hAnsi="Arial" w:cs="Arial"/>
-                <w:color w:val="auto"/>
-                <w:sz w:val="20"/>
-                <w:lang w:val="en-US"/>
-              </w:rPr>
-              <w:t xml:space="preserve"> </w:t>
-            </w:r>
-            <w:proofErr w:type="spellStart"/>
-            <w:r>
-              <w:rPr>
-                <w:rFonts w:ascii="Arial" w:hAnsi="Arial" w:cs="Arial"/>
-                <w:color w:val="auto"/>
-                <w:sz w:val="20"/>
-                <w:lang w:val="en-US"/>
-              </w:rPr>
-              <w:t>gia</w:t>
-            </w:r>
-            <w:proofErr w:type="spellEnd"/>
-            <w:r>
-              <w:rPr>
-                <w:rFonts w:ascii="Arial" w:hAnsi="Arial" w:cs="Arial"/>
-                <w:color w:val="auto"/>
-                <w:sz w:val="20"/>
-                <w:lang w:val="en-US"/>
-              </w:rPr>
-              <w:t xml:space="preserve"> </w:t>
-            </w:r>
-            <w:proofErr w:type="spellStart"/>
-            <w:r>
-              <w:rPr>
-                <w:rFonts w:ascii="Arial" w:hAnsi="Arial" w:cs="Arial"/>
-                <w:color w:val="auto"/>
-                <w:sz w:val="20"/>
-                <w:lang w:val="en-US"/>
-              </w:rPr>
-              <w:t>tăng</w:t>
-            </w:r>
-            <w:proofErr w:type="spellEnd"/>
+            <w:r>
+              <w:rPr>
+                <w:rFonts w:ascii="Arial" w:hAnsi="Arial" w:cs="Arial"/>
+                <w:color w:val="auto"/>
+                <w:sz w:val="20"/>
+                <w:lang w:val="en-US"/>
+              </w:rPr>
+              <w:t>Thuế giá trị gia tăng</w:t>
+            </w:r>
           </w:p>
         </w:tc>
         <w:tc>
@@ -3466,33 +3314,75 @@
           <w:color w:val="auto"/>
           <w:sz w:val="20"/>
         </w:rPr>
-        <w:t xml:space="preserve">Hoàn thuế nộp thừa theo điều 131 thông tư </w:t>
-      </w:r>
-      <w:r>
-        <w:rPr>
-          <w:rFonts w:ascii="Arial" w:hAnsi="Arial" w:cs="Arial"/>
-          <w:sz w:val="18"/>
-          <w:szCs w:val="18"/>
-          <w:shd w:val="clear" w:color="auto" w:fill="FFFFFF"/>
-        </w:rPr>
-        <w:t>38/2015/TT-BTC, được sửa đổi, bổ sung theo</w:t>
-      </w:r>
-      <w:r>
-        <w:rPr>
-          <w:rFonts w:ascii="Arial" w:hAnsi="Arial" w:cs="Arial"/>
-          <w:color w:val="auto"/>
-          <w:sz w:val="20"/>
-        </w:rPr>
-        <w:t xml:space="preserve"> thông tư </w:t>
-      </w:r>
-      <w:r>
-        <w:rPr>
-          <w:rFonts w:ascii="Arial" w:hAnsi="Arial" w:cs="Arial"/>
-          <w:sz w:val="20"/>
-          <w:szCs w:val="20"/>
-          <w:shd w:val="clear" w:color="auto" w:fill="FFFFFF"/>
-        </w:rPr>
-        <w:t>39/2018/TT-BTC</w:t>
+        <w:t xml:space="preserve">Hoàn thuế nộp thừa </w:t>
+      </w:r>
+      <w:r>
+        <w:rPr>
+          <w:rFonts w:ascii="Arial" w:hAnsi="Arial" w:cs="Arial"/>
+          <w:color w:val="auto"/>
+          <w:sz w:val="20"/>
+          <w:lang w:val="en-US"/>
+        </w:rPr>
+        <w:t>do nộp bổ sung C/O form</w:t>
+      </w:r>
+      <w:r>
+        <w:rPr>
+          <w:rFonts w:ascii="Arial" w:hAnsi="Arial" w:cs="Arial"/>
+          <w:color w:val="auto"/>
+          <w:sz w:val="20"/>
+          <w:lang w:val="en-US"/>
+        </w:rPr>
+        <w:t xml:space="preserve"> KV</w:t>
+      </w:r>
+      <w:r>
+        <w:rPr>
+          <w:rFonts w:ascii="Arial" w:hAnsi="Arial" w:cs="Arial"/>
+          <w:color w:val="auto"/>
+          <w:sz w:val="20"/>
+          <w:lang w:val="en-US"/>
+        </w:rPr>
+        <w:t xml:space="preserve"> theo điều 10 thông tư 06/2021/TT-BTC ngày 22/01/2021 cho tờ khai số </w:t>
+      </w:r>
+      <w:r>
+        <w:rPr>
+          <w:rFonts w:ascii="Arial" w:hAnsi="Arial" w:cs="Arial"/>
+          <w:color w:val="auto"/>
+          <w:sz w:val="20"/>
+        </w:rPr>
+        <w:fldChar w:fldCharType="begin"/>
+      </w:r>
+      <w:r>
+        <w:rPr>
+          <w:rFonts w:ascii="Arial" w:hAnsi="Arial" w:cs="Arial"/>
+          <w:color w:val="auto"/>
+          <w:sz w:val="20"/>
+        </w:rPr>
+        <w:instrText xml:space="preserve"> MERGEFIELD  TaxRefundId  \* MERGEFORMAT </w:instrText>
+      </w:r>
+      <w:r>
+        <w:rPr>
+          <w:rFonts w:ascii="Arial" w:hAnsi="Arial" w:cs="Arial"/>
+          <w:color w:val="auto"/>
+          <w:sz w:val="20"/>
+        </w:rPr>
+        <w:fldChar w:fldCharType="separate"/>
+      </w:r>
+      <w:r>
+        <w:rPr>
+          <w:rFonts w:ascii="Arial" w:hAnsi="Arial" w:cs="Arial"/>
+          <w:noProof/>
+          <w:color w:val="auto"/>
+          <w:sz w:val="20"/>
+        </w:rPr>
+        <w:t>«TaxRefundId»</w:t>
+      </w:r>
+      <w:r>
+        <w:rPr>
+          <w:rFonts w:ascii="Arial" w:hAnsi="Arial" w:cs="Arial"/>
+          <w:color w:val="auto"/>
+          <w:sz w:val="20"/>
+        </w:rPr>
+        <w:fldChar w:fldCharType="end"/>
       </w:r>
     </w:p>
     <w:p>
@@ -3510,6 +3400,7 @@
           <w:color w:val="auto"/>
           <w:sz w:val="20"/>
         </w:rPr>
+        <w:lastRenderedPageBreak/>
         <w:t xml:space="preserve">3. Hình thức hoàn </w:t>
       </w:r>
       <w:r>
@@ -3544,7 +3435,6 @@
           <w:color w:val="auto"/>
           <w:sz w:val="20"/>
         </w:rPr>
-        <w:lastRenderedPageBreak/>
         <w:t xml:space="preserve">- Bù trừ cho số tiền thuế, thu khác còn nợ thuộc tờ khai hải quan số </w:t>
       </w:r>
       <w:r>
@@ -4090,7 +3980,24 @@
           <w:color w:val="auto"/>
           <w:sz w:val="20"/>
         </w:rPr>
-        <w:t>Tôi cam kết không hoàn, khấu trừ VAT tại cơ quan thuế nội địa.</w:t>
+        <w:t xml:space="preserve">Tôi cam kết không hoàn, khấu trừ VAT tại cơ quan thuế </w:t>
+      </w:r>
+      <w:r>
+        <w:rPr>
+          <w:rFonts w:ascii="Arial" w:hAnsi="Arial" w:cs="Arial"/>
+          <w:color w:val="auto"/>
+          <w:sz w:val="20"/>
+          <w:lang w:val="en-US"/>
+        </w:rPr>
+        <w:t>Đồng Nai</w:t>
+      </w:r>
+      <w:r>
+        <w:rPr>
+          <w:rFonts w:ascii="Arial" w:hAnsi="Arial" w:cs="Arial"/>
+          <w:color w:val="auto"/>
+          <w:sz w:val="20"/>
+        </w:rPr>
+        <w:t>.</w:t>
       </w:r>
     </w:p>
     <w:p>
@@ -4124,7 +4031,7 @@
           <w:color w:val="auto"/>
           <w:sz w:val="20"/>
         </w:rPr>
-        <w:t>ách nhiệm trước pháp luật về những số liệu đã khai./.</w:t>
+        <w:t>ách nhiệm trước pháp luật về những số liệu đã khai.</w:t>
       </w:r>
     </w:p>
     <w:p>

</xml_diff>

<commit_message>
Refund Tax: add RegisterDate
</commit_message>
<xml_diff>
--- a/ImportExpore.API/Templates/Refund/TaxRefund.docx
+++ b/ImportExpore.API/Templates/Refund/TaxRefund.docx
@@ -214,6 +214,7 @@
                 <w:lang w:val="en-US"/>
               </w:rPr>
             </w:pPr>
+            <w:proofErr w:type="spellStart"/>
             <w:r>
               <w:rPr>
                 <w:rFonts w:ascii="Arial" w:hAnsi="Arial" w:cs="Arial"/>
@@ -224,8 +225,35 @@
                 <w:highlight w:val="yellow"/>
                 <w:lang w:val="en-US"/>
               </w:rPr>
-              <w:t>Đồng Nai</w:t>
-            </w:r>
+              <w:t>Đồng</w:t>
+            </w:r>
+            <w:proofErr w:type="spellEnd"/>
+            <w:r>
+              <w:rPr>
+                <w:rFonts w:ascii="Arial" w:hAnsi="Arial" w:cs="Arial"/>
+                <w:i/>
+                <w:color w:val="auto"/>
+                <w:sz w:val="20"/>
+                <w:szCs w:val="20"/>
+                <w:highlight w:val="yellow"/>
+                <w:lang w:val="en-US"/>
+              </w:rPr>
+              <w:t xml:space="preserve"> </w:t>
+            </w:r>
+            <w:proofErr w:type="spellStart"/>
+            <w:r>
+              <w:rPr>
+                <w:rFonts w:ascii="Arial" w:hAnsi="Arial" w:cs="Arial"/>
+                <w:i/>
+                <w:color w:val="auto"/>
+                <w:sz w:val="20"/>
+                <w:szCs w:val="20"/>
+                <w:highlight w:val="yellow"/>
+                <w:lang w:val="en-US"/>
+              </w:rPr>
+              <w:t>Nai</w:t>
+            </w:r>
+            <w:proofErr w:type="spellEnd"/>
             <w:r>
               <w:rPr>
                 <w:rFonts w:ascii="Arial" w:hAnsi="Arial" w:cs="Arial"/>
@@ -1675,15 +1703,57 @@
                 <w:lang w:val="en-US"/>
               </w:rPr>
             </w:pPr>
-            <w:r>
-              <w:rPr>
-                <w:rFonts w:ascii="Arial" w:hAnsi="Arial" w:cs="Arial"/>
-                <w:color w:val="auto"/>
-                <w:sz w:val="20"/>
-                <w:lang w:val="en-US"/>
-              </w:rPr>
-              <w:t>Thuế nhập khẩu</w:t>
-            </w:r>
+            <w:proofErr w:type="spellStart"/>
+            <w:r>
+              <w:rPr>
+                <w:rFonts w:ascii="Arial" w:hAnsi="Arial" w:cs="Arial"/>
+                <w:color w:val="auto"/>
+                <w:sz w:val="20"/>
+                <w:lang w:val="en-US"/>
+              </w:rPr>
+              <w:t>Thuế</w:t>
+            </w:r>
+            <w:proofErr w:type="spellEnd"/>
+            <w:r>
+              <w:rPr>
+                <w:rFonts w:ascii="Arial" w:hAnsi="Arial" w:cs="Arial"/>
+                <w:color w:val="auto"/>
+                <w:sz w:val="20"/>
+                <w:lang w:val="en-US"/>
+              </w:rPr>
+              <w:t xml:space="preserve"> </w:t>
+            </w:r>
+            <w:proofErr w:type="spellStart"/>
+            <w:r>
+              <w:rPr>
+                <w:rFonts w:ascii="Arial" w:hAnsi="Arial" w:cs="Arial"/>
+                <w:color w:val="auto"/>
+                <w:sz w:val="20"/>
+                <w:lang w:val="en-US"/>
+              </w:rPr>
+              <w:t>nhập</w:t>
+            </w:r>
+            <w:proofErr w:type="spellEnd"/>
+            <w:r>
+              <w:rPr>
+                <w:rFonts w:ascii="Arial" w:hAnsi="Arial" w:cs="Arial"/>
+                <w:color w:val="auto"/>
+                <w:sz w:val="20"/>
+                <w:lang w:val="en-US"/>
+              </w:rPr>
+              <w:t xml:space="preserve"> </w:t>
+            </w:r>
+            <w:proofErr w:type="spellStart"/>
+            <w:r>
+              <w:rPr>
+                <w:rFonts w:ascii="Arial" w:hAnsi="Arial" w:cs="Arial"/>
+                <w:color w:val="auto"/>
+                <w:sz w:val="20"/>
+                <w:lang w:val="en-US"/>
+              </w:rPr>
+              <w:t>khẩu</w:t>
+            </w:r>
+            <w:proofErr w:type="spellEnd"/>
           </w:p>
         </w:tc>
         <w:tc>
@@ -2265,15 +2335,97 @@
                 <w:lang w:val="en-US"/>
               </w:rPr>
             </w:pPr>
-            <w:r>
-              <w:rPr>
-                <w:rFonts w:ascii="Arial" w:hAnsi="Arial" w:cs="Arial"/>
-                <w:color w:val="auto"/>
-                <w:sz w:val="20"/>
-                <w:lang w:val="en-US"/>
-              </w:rPr>
-              <w:t>Thuế giá trị gia tăng</w:t>
-            </w:r>
+            <w:proofErr w:type="spellStart"/>
+            <w:r>
+              <w:rPr>
+                <w:rFonts w:ascii="Arial" w:hAnsi="Arial" w:cs="Arial"/>
+                <w:color w:val="auto"/>
+                <w:sz w:val="20"/>
+                <w:lang w:val="en-US"/>
+              </w:rPr>
+              <w:t>Thuế</w:t>
+            </w:r>
+            <w:proofErr w:type="spellEnd"/>
+            <w:r>
+              <w:rPr>
+                <w:rFonts w:ascii="Arial" w:hAnsi="Arial" w:cs="Arial"/>
+                <w:color w:val="auto"/>
+                <w:sz w:val="20"/>
+                <w:lang w:val="en-US"/>
+              </w:rPr>
+              <w:t xml:space="preserve"> </w:t>
+            </w:r>
+            <w:proofErr w:type="spellStart"/>
+            <w:r>
+              <w:rPr>
+                <w:rFonts w:ascii="Arial" w:hAnsi="Arial" w:cs="Arial"/>
+                <w:color w:val="auto"/>
+                <w:sz w:val="20"/>
+                <w:lang w:val="en-US"/>
+              </w:rPr>
+              <w:t>giá</w:t>
+            </w:r>
+            <w:proofErr w:type="spellEnd"/>
+            <w:r>
+              <w:rPr>
+                <w:rFonts w:ascii="Arial" w:hAnsi="Arial" w:cs="Arial"/>
+                <w:color w:val="auto"/>
+                <w:sz w:val="20"/>
+                <w:lang w:val="en-US"/>
+              </w:rPr>
+              <w:t xml:space="preserve"> </w:t>
+            </w:r>
+            <w:proofErr w:type="spellStart"/>
+            <w:r>
+              <w:rPr>
+                <w:rFonts w:ascii="Arial" w:hAnsi="Arial" w:cs="Arial"/>
+                <w:color w:val="auto"/>
+                <w:sz w:val="20"/>
+                <w:lang w:val="en-US"/>
+              </w:rPr>
+              <w:t>trị</w:t>
+            </w:r>
+            <w:proofErr w:type="spellEnd"/>
+            <w:r>
+              <w:rPr>
+                <w:rFonts w:ascii="Arial" w:hAnsi="Arial" w:cs="Arial"/>
+                <w:color w:val="auto"/>
+                <w:sz w:val="20"/>
+                <w:lang w:val="en-US"/>
+              </w:rPr>
+              <w:t xml:space="preserve"> </w:t>
+            </w:r>
+            <w:proofErr w:type="spellStart"/>
+            <w:r>
+              <w:rPr>
+                <w:rFonts w:ascii="Arial" w:hAnsi="Arial" w:cs="Arial"/>
+                <w:color w:val="auto"/>
+                <w:sz w:val="20"/>
+                <w:lang w:val="en-US"/>
+              </w:rPr>
+              <w:t>gia</w:t>
+            </w:r>
+            <w:proofErr w:type="spellEnd"/>
+            <w:r>
+              <w:rPr>
+                <w:rFonts w:ascii="Arial" w:hAnsi="Arial" w:cs="Arial"/>
+                <w:color w:val="auto"/>
+                <w:sz w:val="20"/>
+                <w:lang w:val="en-US"/>
+              </w:rPr>
+              <w:t xml:space="preserve"> </w:t>
+            </w:r>
+            <w:proofErr w:type="spellStart"/>
+            <w:r>
+              <w:rPr>
+                <w:rFonts w:ascii="Arial" w:hAnsi="Arial" w:cs="Arial"/>
+                <w:color w:val="auto"/>
+                <w:sz w:val="20"/>
+                <w:lang w:val="en-US"/>
+              </w:rPr>
+              <w:t>tăng</w:t>
+            </w:r>
+            <w:proofErr w:type="spellEnd"/>
           </w:p>
         </w:tc>
         <w:tc>
@@ -3323,8 +3475,9 @@
           <w:sz w:val="20"/>
           <w:lang w:val="en-US"/>
         </w:rPr>
-        <w:t>do nộp bổ sung C/O form</w:t>
-      </w:r>
+        <w:t xml:space="preserve">do </w:t>
+      </w:r>
+      <w:proofErr w:type="spellStart"/>
       <w:r>
         <w:rPr>
           <w:rFonts w:ascii="Arial" w:hAnsi="Arial" w:cs="Arial"/>
@@ -3332,6 +3485,45 @@
           <w:sz w:val="20"/>
           <w:lang w:val="en-US"/>
         </w:rPr>
+        <w:t>nộp</w:t>
+      </w:r>
+      <w:proofErr w:type="spellEnd"/>
+      <w:r>
+        <w:rPr>
+          <w:rFonts w:ascii="Arial" w:hAnsi="Arial" w:cs="Arial"/>
+          <w:color w:val="auto"/>
+          <w:sz w:val="20"/>
+          <w:lang w:val="en-US"/>
+        </w:rPr>
+        <w:t xml:space="preserve"> </w:t>
+      </w:r>
+      <w:proofErr w:type="spellStart"/>
+      <w:r>
+        <w:rPr>
+          <w:rFonts w:ascii="Arial" w:hAnsi="Arial" w:cs="Arial"/>
+          <w:color w:val="auto"/>
+          <w:sz w:val="20"/>
+          <w:lang w:val="en-US"/>
+        </w:rPr>
+        <w:t>bổ</w:t>
+      </w:r>
+      <w:proofErr w:type="spellEnd"/>
+      <w:r>
+        <w:rPr>
+          <w:rFonts w:ascii="Arial" w:hAnsi="Arial" w:cs="Arial"/>
+          <w:color w:val="auto"/>
+          <w:sz w:val="20"/>
+          <w:lang w:val="en-US"/>
+        </w:rPr>
+        <w:t xml:space="preserve"> sung C/O form</w:t>
+      </w:r>
+      <w:r>
+        <w:rPr>
+          <w:rFonts w:ascii="Arial" w:hAnsi="Arial" w:cs="Arial"/>
+          <w:color w:val="auto"/>
+          <w:sz w:val="20"/>
+          <w:lang w:val="en-US"/>
+        </w:rPr>
         <w:t xml:space="preserve"> KV</w:t>
       </w:r>
       <w:r>
@@ -3341,7 +3533,187 @@
           <w:sz w:val="20"/>
           <w:lang w:val="en-US"/>
         </w:rPr>
-        <w:t xml:space="preserve"> theo điều 10 thông tư 06/2021/TT-BTC ngày 22/01/2021 cho tờ khai số </w:t>
+        <w:t xml:space="preserve"> </w:t>
+      </w:r>
+      <w:proofErr w:type="spellStart"/>
+      <w:r>
+        <w:rPr>
+          <w:rFonts w:ascii="Arial" w:hAnsi="Arial" w:cs="Arial"/>
+          <w:color w:val="auto"/>
+          <w:sz w:val="20"/>
+          <w:lang w:val="en-US"/>
+        </w:rPr>
+        <w:t>theo</w:t>
+      </w:r>
+      <w:proofErr w:type="spellEnd"/>
+      <w:r>
+        <w:rPr>
+          <w:rFonts w:ascii="Arial" w:hAnsi="Arial" w:cs="Arial"/>
+          <w:color w:val="auto"/>
+          <w:sz w:val="20"/>
+          <w:lang w:val="en-US"/>
+        </w:rPr>
+        <w:t xml:space="preserve"> </w:t>
+      </w:r>
+      <w:proofErr w:type="spellStart"/>
+      <w:r>
+        <w:rPr>
+          <w:rFonts w:ascii="Arial" w:hAnsi="Arial" w:cs="Arial"/>
+          <w:color w:val="auto"/>
+          <w:sz w:val="20"/>
+          <w:lang w:val="en-US"/>
+        </w:rPr>
+        <w:t>điều</w:t>
+      </w:r>
+      <w:proofErr w:type="spellEnd"/>
+      <w:r>
+        <w:rPr>
+          <w:rFonts w:ascii="Arial" w:hAnsi="Arial" w:cs="Arial"/>
+          <w:color w:val="auto"/>
+          <w:sz w:val="20"/>
+          <w:lang w:val="en-US"/>
+        </w:rPr>
+        <w:t xml:space="preserve"> 10 </w:t>
+      </w:r>
+      <w:proofErr w:type="spellStart"/>
+      <w:r>
+        <w:rPr>
+          <w:rFonts w:ascii="Arial" w:hAnsi="Arial" w:cs="Arial"/>
+          <w:color w:val="auto"/>
+          <w:sz w:val="20"/>
+          <w:lang w:val="en-US"/>
+        </w:rPr>
+        <w:t>thông</w:t>
+      </w:r>
+      <w:proofErr w:type="spellEnd"/>
+      <w:r>
+        <w:rPr>
+          <w:rFonts w:ascii="Arial" w:hAnsi="Arial" w:cs="Arial"/>
+          <w:color w:val="auto"/>
+          <w:sz w:val="20"/>
+          <w:lang w:val="en-US"/>
+        </w:rPr>
+        <w:t xml:space="preserve"> </w:t>
+      </w:r>
+      <w:proofErr w:type="spellStart"/>
+      <w:r>
+        <w:rPr>
+          <w:rFonts w:ascii="Arial" w:hAnsi="Arial" w:cs="Arial"/>
+          <w:color w:val="auto"/>
+          <w:sz w:val="20"/>
+          <w:lang w:val="en-US"/>
+        </w:rPr>
+        <w:t>tư</w:t>
+      </w:r>
+      <w:proofErr w:type="spellEnd"/>
+      <w:r>
+        <w:rPr>
+          <w:rFonts w:ascii="Arial" w:hAnsi="Arial" w:cs="Arial"/>
+          <w:color w:val="auto"/>
+          <w:sz w:val="20"/>
+          <w:lang w:val="en-US"/>
+        </w:rPr>
+        <w:t xml:space="preserve"> 06/2021/TT-BTC </w:t>
+      </w:r>
+      <w:proofErr w:type="spellStart"/>
+      <w:r>
+        <w:rPr>
+          <w:rFonts w:ascii="Arial" w:hAnsi="Arial" w:cs="Arial"/>
+          <w:color w:val="auto"/>
+          <w:sz w:val="20"/>
+          <w:lang w:val="en-US"/>
+        </w:rPr>
+        <w:t>ngày</w:t>
+      </w:r>
+      <w:proofErr w:type="spellEnd"/>
+      <w:r>
+        <w:rPr>
+          <w:rFonts w:ascii="Arial" w:hAnsi="Arial" w:cs="Arial"/>
+          <w:color w:val="auto"/>
+          <w:sz w:val="20"/>
+          <w:lang w:val="en-US"/>
+        </w:rPr>
+        <w:t xml:space="preserve"> 22/01/2021 </w:t>
+      </w:r>
+      <w:proofErr w:type="spellStart"/>
+      <w:r>
+        <w:rPr>
+          <w:rFonts w:ascii="Arial" w:hAnsi="Arial" w:cs="Arial"/>
+          <w:color w:val="auto"/>
+          <w:sz w:val="20"/>
+          <w:lang w:val="en-US"/>
+        </w:rPr>
+        <w:t>cho</w:t>
+      </w:r>
+      <w:proofErr w:type="spellEnd"/>
+      <w:r>
+        <w:rPr>
+          <w:rFonts w:ascii="Arial" w:hAnsi="Arial" w:cs="Arial"/>
+          <w:color w:val="auto"/>
+          <w:sz w:val="20"/>
+          <w:lang w:val="en-US"/>
+        </w:rPr>
+        <w:t xml:space="preserve"> </w:t>
+      </w:r>
+      <w:proofErr w:type="spellStart"/>
+      <w:r>
+        <w:rPr>
+          <w:rFonts w:ascii="Arial" w:hAnsi="Arial" w:cs="Arial"/>
+          <w:color w:val="auto"/>
+          <w:sz w:val="20"/>
+          <w:lang w:val="en-US"/>
+        </w:rPr>
+        <w:t>tờ</w:t>
+      </w:r>
+      <w:proofErr w:type="spellEnd"/>
+      <w:r>
+        <w:rPr>
+          <w:rFonts w:ascii="Arial" w:hAnsi="Arial" w:cs="Arial"/>
+          <w:color w:val="auto"/>
+          <w:sz w:val="20"/>
+          <w:lang w:val="en-US"/>
+        </w:rPr>
+        <w:t xml:space="preserve"> </w:t>
+      </w:r>
+      <w:proofErr w:type="spellStart"/>
+      <w:r>
+        <w:rPr>
+          <w:rFonts w:ascii="Arial" w:hAnsi="Arial" w:cs="Arial"/>
+          <w:color w:val="auto"/>
+          <w:sz w:val="20"/>
+          <w:lang w:val="en-US"/>
+        </w:rPr>
+        <w:t>khai</w:t>
+      </w:r>
+      <w:proofErr w:type="spellEnd"/>
+      <w:r>
+        <w:rPr>
+          <w:rFonts w:ascii="Arial" w:hAnsi="Arial" w:cs="Arial"/>
+          <w:color w:val="auto"/>
+          <w:sz w:val="20"/>
+          <w:lang w:val="en-US"/>
+        </w:rPr>
+        <w:t xml:space="preserve"> </w:t>
+      </w:r>
+      <w:proofErr w:type="spellStart"/>
+      <w:r>
+        <w:rPr>
+          <w:rFonts w:ascii="Arial" w:hAnsi="Arial" w:cs="Arial"/>
+          <w:color w:val="auto"/>
+          <w:sz w:val="20"/>
+          <w:lang w:val="en-US"/>
+        </w:rPr>
+        <w:t>số</w:t>
+      </w:r>
+      <w:proofErr w:type="spellEnd"/>
+      <w:r>
+        <w:rPr>
+          <w:rFonts w:ascii="Arial" w:hAnsi="Arial" w:cs="Arial"/>
+          <w:color w:val="auto"/>
+          <w:sz w:val="20"/>
+          <w:lang w:val="en-US"/>
+        </w:rPr>
+        <w:t xml:space="preserve"> </w:t>
       </w:r>
       <w:r>
         <w:rPr>
@@ -3532,7 +3904,7 @@
           <w:sz w:val="20"/>
           <w:lang w:val="en-US"/>
         </w:rPr>
-        <w:instrText xml:space="preserve"> MERGEFIELD  TaxRefundDate  \* MERGEFORMAT </w:instrText>
+        <w:instrText xml:space="preserve"> MERGEFIELD  RegisterDate  \* MERGEFORMAT </w:instrText>
       </w:r>
       <w:r>
         <w:rPr>
@@ -3552,7 +3924,7 @@
           <w:sz w:val="20"/>
           <w:lang w:val="en-US"/>
         </w:rPr>
-        <w:t>«TaxRefundDate»</w:t>
+        <w:t>«RegisterDate»</w:t>
       </w:r>
       <w:r>
         <w:rPr>
@@ -3982,6 +4354,7 @@
         </w:rPr>
         <w:t xml:space="preserve">Tôi cam kết không hoàn, khấu trừ VAT tại cơ quan thuế </w:t>
       </w:r>
+      <w:proofErr w:type="spellStart"/>
       <w:r>
         <w:rPr>
           <w:rFonts w:ascii="Arial" w:hAnsi="Arial" w:cs="Arial"/>
@@ -3989,8 +4362,29 @@
           <w:sz w:val="20"/>
           <w:lang w:val="en-US"/>
         </w:rPr>
-        <w:t>Đồng Nai</w:t>
-      </w:r>
+        <w:t>Đồng</w:t>
+      </w:r>
+      <w:proofErr w:type="spellEnd"/>
+      <w:r>
+        <w:rPr>
+          <w:rFonts w:ascii="Arial" w:hAnsi="Arial" w:cs="Arial"/>
+          <w:color w:val="auto"/>
+          <w:sz w:val="20"/>
+          <w:lang w:val="en-US"/>
+        </w:rPr>
+        <w:t xml:space="preserve"> </w:t>
+      </w:r>
+      <w:proofErr w:type="spellStart"/>
+      <w:r>
+        <w:rPr>
+          <w:rFonts w:ascii="Arial" w:hAnsi="Arial" w:cs="Arial"/>
+          <w:color w:val="auto"/>
+          <w:sz w:val="20"/>
+          <w:lang w:val="en-US"/>
+        </w:rPr>
+        <w:t>Nai</w:t>
+      </w:r>
+      <w:proofErr w:type="spellEnd"/>
       <w:r>
         <w:rPr>
           <w:rFonts w:ascii="Arial" w:hAnsi="Arial" w:cs="Arial"/>

</xml_diff>

<commit_message>
update tax refund template
</commit_message>
<xml_diff>
--- a/ImportExpore.API/Templates/Refund/TaxRefund.docx
+++ b/ImportExpore.API/Templates/Refund/TaxRefund.docx
@@ -4247,70 +4247,6 @@
           <w:rFonts w:ascii="Arial" w:hAnsi="Arial" w:cs="Arial"/>
           <w:color w:val="auto"/>
           <w:sz w:val="20"/>
-        </w:rPr>
-        <w:t xml:space="preserve"> </w:t>
-      </w:r>
-      <w:proofErr w:type="spellStart"/>
-      <w:r>
-        <w:rPr>
-          <w:rFonts w:ascii="Arial" w:hAnsi="Arial" w:cs="Arial"/>
-          <w:b/>
-          <w:color w:val="auto"/>
-          <w:sz w:val="20"/>
-          <w:lang w:val="en-US"/>
-        </w:rPr>
-        <w:t>ngân</w:t>
-      </w:r>
-      <w:proofErr w:type="spellEnd"/>
-      <w:r>
-        <w:rPr>
-          <w:rFonts w:ascii="Arial" w:hAnsi="Arial" w:cs="Arial"/>
-          <w:b/>
-          <w:color w:val="auto"/>
-          <w:sz w:val="20"/>
-          <w:lang w:val="en-US"/>
-        </w:rPr>
-        <w:t xml:space="preserve"> </w:t>
-      </w:r>
-      <w:proofErr w:type="spellStart"/>
-      <w:r>
-        <w:rPr>
-          <w:rFonts w:ascii="Arial" w:hAnsi="Arial" w:cs="Arial"/>
-          <w:b/>
-          <w:color w:val="auto"/>
-          <w:sz w:val="20"/>
-          <w:lang w:val="en-US"/>
-        </w:rPr>
-        <w:t>h</w:t>
-      </w:r>
-      <w:r>
-        <w:rPr>
-          <w:rFonts w:ascii="Arial" w:hAnsi="Arial" w:cs="Arial"/>
-          <w:b/>
-          <w:color w:val="auto"/>
-          <w:sz w:val="20"/>
-          <w:lang w:val="en-US"/>
-        </w:rPr>
-        <w:t>à</w:t>
-      </w:r>
-      <w:r>
-        <w:rPr>
-          <w:rFonts w:ascii="Arial" w:hAnsi="Arial" w:cs="Arial"/>
-          <w:b/>
-          <w:color w:val="auto"/>
-          <w:sz w:val="20"/>
-          <w:lang w:val="en-US"/>
-        </w:rPr>
-        <w:t>ng</w:t>
-      </w:r>
-      <w:proofErr w:type="spellEnd"/>
-      <w:r>
-        <w:rPr>
-          <w:rFonts w:ascii="Arial" w:hAnsi="Arial" w:cs="Arial"/>
-          <w:b/>
-          <w:color w:val="auto"/>
-          <w:sz w:val="20"/>
-          <w:lang w:val="en-US"/>
         </w:rPr>
         <w:t xml:space="preserve"> </w:t>
       </w:r>

</xml_diff>

<commit_message>
upgrade new TaxRefund templates
</commit_message>
<xml_diff>
--- a/ImportExpore.API/Templates/Refund/TaxRefund.docx
+++ b/ImportExpore.API/Templates/Refund/TaxRefund.docx
@@ -1,6 +1,6 @@
 
 <file path=word/document.xml><?xml version="1.0" encoding="utf-8"?>
-<w:document xmlns:wpc="http://schemas.microsoft.com/office/word/2010/wordprocessingCanvas" xmlns:cx="http://schemas.microsoft.com/office/drawing/2014/chartex" xmlns:cx1="http://schemas.microsoft.com/office/drawing/2015/9/8/chartex" xmlns:cx2="http://schemas.microsoft.com/office/drawing/2015/10/21/chartex" xmlns:cx3="http://schemas.microsoft.com/office/drawing/2016/5/9/chartex" xmlns:cx4="http://schemas.microsoft.com/office/drawing/2016/5/10/chartex" xmlns:cx5="http://schemas.microsoft.com/office/drawing/2016/5/11/chartex" xmlns:cx6="http://schemas.microsoft.com/office/drawing/2016/5/12/chartex" xmlns:cx7="http://schemas.microsoft.com/office/drawing/2016/5/13/chartex" xmlns:cx8="http://schemas.microsoft.com/office/drawing/2016/5/14/chartex" xmlns:mc="http://schemas.openxmlformats.org/markup-compatibility/2006" xmlns:aink="http://schemas.microsoft.com/office/drawing/2016/ink" xmlns:am3d="http://schemas.microsoft.com/office/drawing/2017/model3d" xmlns:o="urn:schemas-microsoft-com:office:office" xmlns:oel="http://schemas.microsoft.com/office/2019/extlst" xmlns:r="http://schemas.openxmlformats.org/officeDocument/2006/relationships" xmlns:m="http://schemas.openxmlformats.org/officeDocument/2006/math" xmlns:v="urn:schemas-microsoft-com:vml" xmlns:wp14="http://schemas.microsoft.com/office/word/2010/wordprocessingDrawing" xmlns:wp="http://schemas.openxmlformats.org/drawingml/2006/wordprocessingDrawing" xmlns:w10="urn:schemas-microsoft-com:office:word" xmlns:w="http://schemas.openxmlformats.org/wordprocessingml/2006/main" xmlns:w14="http://schemas.microsoft.com/office/word/2010/wordml" xmlns:w15="http://schemas.microsoft.com/office/word/2012/wordml" xmlns:w16cex="http://schemas.microsoft.com/office/word/2018/wordml/cex" xmlns:w16cid="http://schemas.microsoft.com/office/word/2016/wordml/cid" xmlns:w16="http://schemas.microsoft.com/office/word/2018/wordml" xmlns:w16du="http://schemas.microsoft.com/office/word/2023/wordml/word16du" xmlns:w16sdtdh="http://schemas.microsoft.com/office/word/2020/wordml/sdtdatahash" xmlns:w16se="http://schemas.microsoft.com/office/word/2015/wordml/symex" xmlns:wpg="http://schemas.microsoft.com/office/word/2010/wordprocessingGroup" xmlns:wpi="http://schemas.microsoft.com/office/word/2010/wordprocessingInk" xmlns:wne="http://schemas.microsoft.com/office/word/2006/wordml" xmlns:wps="http://schemas.microsoft.com/office/word/2010/wordprocessingShape" mc:Ignorable="w14 w15 w16se w16cid w16 w16cex w16sdtdh wp14">
+<w:document xmlns:wpc="http://schemas.microsoft.com/office/word/2010/wordprocessingCanvas" xmlns:cx="http://schemas.microsoft.com/office/drawing/2014/chartex" xmlns:cx1="http://schemas.microsoft.com/office/drawing/2015/9/8/chartex" xmlns:cx2="http://schemas.microsoft.com/office/drawing/2015/10/21/chartex" xmlns:cx3="http://schemas.microsoft.com/office/drawing/2016/5/9/chartex" xmlns:cx4="http://schemas.microsoft.com/office/drawing/2016/5/10/chartex" xmlns:cx5="http://schemas.microsoft.com/office/drawing/2016/5/11/chartex" xmlns:cx6="http://schemas.microsoft.com/office/drawing/2016/5/12/chartex" xmlns:cx7="http://schemas.microsoft.com/office/drawing/2016/5/13/chartex" xmlns:cx8="http://schemas.microsoft.com/office/drawing/2016/5/14/chartex" xmlns:mc="http://schemas.openxmlformats.org/markup-compatibility/2006" xmlns:aink="http://schemas.microsoft.com/office/drawing/2016/ink" xmlns:am3d="http://schemas.microsoft.com/office/drawing/2017/model3d" xmlns:o="urn:schemas-microsoft-com:office:office" xmlns:oel="http://schemas.microsoft.com/office/2019/extlst" xmlns:r="http://schemas.openxmlformats.org/officeDocument/2006/relationships" xmlns:m="http://schemas.openxmlformats.org/officeDocument/2006/math" xmlns:v="urn:schemas-microsoft-com:vml" xmlns:wp14="http://schemas.microsoft.com/office/word/2010/wordprocessingDrawing" xmlns:wp="http://schemas.openxmlformats.org/drawingml/2006/wordprocessingDrawing" xmlns:w10="urn:schemas-microsoft-com:office:word" xmlns:w="http://schemas.openxmlformats.org/wordprocessingml/2006/main" xmlns:w14="http://schemas.microsoft.com/office/word/2010/wordml" xmlns:w15="http://schemas.microsoft.com/office/word/2012/wordml" xmlns:w16cex="http://schemas.microsoft.com/office/word/2018/wordml/cex" xmlns:w16cid="http://schemas.microsoft.com/office/word/2016/wordml/cid" xmlns:w16="http://schemas.microsoft.com/office/word/2018/wordml" xmlns:w16du="http://schemas.microsoft.com/office/word/2023/wordml/word16du" xmlns:w16sdtdh="http://schemas.microsoft.com/office/word/2020/wordml/sdtdatahash" xmlns:w16sdtfl="http://schemas.microsoft.com/office/word/2024/wordml/sdtformatlock" xmlns:w16se="http://schemas.microsoft.com/office/word/2015/wordml/symex" xmlns:wpg="http://schemas.microsoft.com/office/word/2010/wordprocessingGroup" xmlns:wpi="http://schemas.microsoft.com/office/word/2010/wordprocessingInk" xmlns:wne="http://schemas.microsoft.com/office/word/2006/wordml" xmlns:wps="http://schemas.microsoft.com/office/word/2010/wordprocessingShape" mc:Ignorable="w14 w15 w16se w16cid w16 w16cex w16sdtdh w16sdtfl w16du wp14">
   <w:body>
     <w:tbl>
       <w:tblPr>
@@ -150,6 +150,7 @@
                 <w:lang w:val="en-US"/>
               </w:rPr>
             </w:pPr>
+            <w:proofErr w:type="spellStart"/>
             <w:r>
               <w:rPr>
                 <w:rFonts w:ascii="Arial" w:hAnsi="Arial" w:cs="Arial"/>
@@ -159,8 +160,9 @@
                 <w:highlight w:val="yellow"/>
                 <w:lang w:val="en-US"/>
               </w:rPr>
-              <w:t>Số:</w:t>
-            </w:r>
+              <w:t>Số</w:t>
+            </w:r>
+            <w:proofErr w:type="spellEnd"/>
             <w:r>
               <w:rPr>
                 <w:rFonts w:ascii="Arial" w:hAnsi="Arial" w:cs="Arial"/>
@@ -170,7 +172,7 @@
                 <w:highlight w:val="yellow"/>
                 <w:lang w:val="en-US"/>
               </w:rPr>
-              <w:fldChar w:fldCharType="begin"/>
+              <w:t>:</w:t>
             </w:r>
             <w:r>
               <w:rPr>
@@ -181,7 +183,7 @@
                 <w:highlight w:val="yellow"/>
                 <w:lang w:val="en-US"/>
               </w:rPr>
-              <w:instrText xml:space="preserve"> MERGEFIELD  TodayDate  \* MERGEFORMAT </w:instrText>
+              <w:fldChar w:fldCharType="begin"/>
             </w:r>
             <w:r>
               <w:rPr>
@@ -192,86 +194,89 @@
                 <w:highlight w:val="yellow"/>
                 <w:lang w:val="en-US"/>
               </w:rPr>
-              <w:fldChar w:fldCharType="separate"/>
-            </w:r>
-            <w:r>
-              <w:rPr>
-                <w:rFonts w:ascii="Arial" w:hAnsi="Arial" w:cs="Arial"/>
-                <w:noProof/>
+              <w:instrText xml:space="preserve"> MERGEFIELD  TodayDate  \* MERGEFORMAT </w:instrText>
+            </w:r>
+            <w:r>
+              <w:rPr>
+                <w:rFonts w:ascii="Arial" w:hAnsi="Arial" w:cs="Arial"/>
                 <w:color w:val="auto"/>
                 <w:sz w:val="20"/>
                 <w:szCs w:val="20"/>
                 <w:highlight w:val="yellow"/>
                 <w:lang w:val="en-US"/>
               </w:rPr>
-              <w:t>«TodayDate»</w:t>
-            </w:r>
-            <w:r>
-              <w:rPr>
-                <w:rFonts w:ascii="Arial" w:hAnsi="Arial" w:cs="Arial"/>
+              <w:fldChar w:fldCharType="separate"/>
+            </w:r>
+            <w:r>
+              <w:rPr>
+                <w:rFonts w:ascii="Arial" w:hAnsi="Arial" w:cs="Arial"/>
+                <w:noProof/>
                 <w:color w:val="auto"/>
                 <w:sz w:val="20"/>
                 <w:szCs w:val="20"/>
                 <w:highlight w:val="yellow"/>
                 <w:lang w:val="en-US"/>
               </w:rPr>
-              <w:fldChar w:fldCharType="end"/>
-            </w:r>
-            <w:r>
-              <w:rPr>
-                <w:rFonts w:ascii="Arial" w:hAnsi="Arial" w:cs="Arial"/>
+              <w:t>«</w:t>
+            </w:r>
+            <w:proofErr w:type="spellStart"/>
+            <w:r>
+              <w:rPr>
+                <w:rFonts w:ascii="Arial" w:hAnsi="Arial" w:cs="Arial"/>
+                <w:noProof/>
                 <w:color w:val="auto"/>
                 <w:sz w:val="20"/>
                 <w:szCs w:val="20"/>
                 <w:highlight w:val="yellow"/>
                 <w:lang w:val="en-US"/>
               </w:rPr>
-              <w:t>-LGVN/</w:t>
-            </w:r>
-          </w:p>
-        </w:tc>
-        <w:tc>
-          <w:tcPr>
-            <w:tcW w:w="5508" w:type="dxa"/>
-          </w:tcPr>
-          <w:p>
-            <w:pPr>
-              <w:spacing w:before="120"/>
-              <w:jc w:val="right"/>
-              <w:rPr>
-                <w:rFonts w:ascii="Arial" w:hAnsi="Arial" w:cs="Arial"/>
-                <w:i/>
+              <w:t>TodayDate</w:t>
+            </w:r>
+            <w:proofErr w:type="spellEnd"/>
+            <w:r>
+              <w:rPr>
+                <w:rFonts w:ascii="Arial" w:hAnsi="Arial" w:cs="Arial"/>
+                <w:noProof/>
                 <w:color w:val="auto"/>
                 <w:sz w:val="20"/>
                 <w:szCs w:val="20"/>
                 <w:highlight w:val="yellow"/>
                 <w:lang w:val="en-US"/>
               </w:rPr>
-            </w:pPr>
-            <w:r>
-              <w:rPr>
-                <w:rFonts w:ascii="Arial" w:hAnsi="Arial" w:cs="Arial"/>
-                <w:i/>
+              <w:t>»</w:t>
+            </w:r>
+            <w:r>
+              <w:rPr>
+                <w:rFonts w:ascii="Arial" w:hAnsi="Arial" w:cs="Arial"/>
                 <w:color w:val="auto"/>
                 <w:sz w:val="20"/>
                 <w:szCs w:val="20"/>
                 <w:highlight w:val="yellow"/>
                 <w:lang w:val="en-US"/>
               </w:rPr>
-              <w:t>Đồng Nai</w:t>
-            </w:r>
-            <w:r>
-              <w:rPr>
-                <w:rFonts w:ascii="Arial" w:hAnsi="Arial" w:cs="Arial"/>
-                <w:i/>
+              <w:fldChar w:fldCharType="end"/>
+            </w:r>
+            <w:r>
+              <w:rPr>
+                <w:rFonts w:ascii="Arial" w:hAnsi="Arial" w:cs="Arial"/>
                 <w:color w:val="auto"/>
                 <w:sz w:val="20"/>
                 <w:szCs w:val="20"/>
                 <w:highlight w:val="yellow"/>
-              </w:rPr>
-              <w:t xml:space="preserve">, ngày </w:t>
-            </w:r>
-            <w:r>
+                <w:lang w:val="en-US"/>
+              </w:rPr>
+              <w:t>-LGVN/</w:t>
+            </w:r>
+          </w:p>
+        </w:tc>
+        <w:tc>
+          <w:tcPr>
+            <w:tcW w:w="5508" w:type="dxa"/>
+          </w:tcPr>
+          <w:p>
+            <w:pPr>
+              <w:spacing w:before="120"/>
+              <w:jc w:val="right"/>
               <w:rPr>
                 <w:rFonts w:ascii="Arial" w:hAnsi="Arial" w:cs="Arial"/>
                 <w:i/>
@@ -281,6 +286,49 @@
                 <w:highlight w:val="yellow"/>
                 <w:lang w:val="en-US"/>
               </w:rPr>
+            </w:pPr>
+            <w:proofErr w:type="spellStart"/>
+            <w:r>
+              <w:rPr>
+                <w:rFonts w:ascii="Arial" w:hAnsi="Arial" w:cs="Arial"/>
+                <w:i/>
+                <w:color w:val="auto"/>
+                <w:sz w:val="20"/>
+                <w:szCs w:val="20"/>
+                <w:lang w:val="en-US"/>
+              </w:rPr>
+              <w:t>Đồng</w:t>
+            </w:r>
+            <w:proofErr w:type="spellEnd"/>
+            <w:r>
+              <w:rPr>
+                <w:rFonts w:ascii="Arial" w:hAnsi="Arial" w:cs="Arial"/>
+                <w:i/>
+                <w:color w:val="auto"/>
+                <w:sz w:val="20"/>
+                <w:szCs w:val="20"/>
+                <w:lang w:val="en-US"/>
+              </w:rPr>
+              <w:t xml:space="preserve"> Nai</w:t>
+            </w:r>
+            <w:r>
+              <w:rPr>
+                <w:rFonts w:ascii="Arial" w:hAnsi="Arial" w:cs="Arial"/>
+                <w:i/>
+                <w:color w:val="auto"/>
+                <w:sz w:val="20"/>
+                <w:szCs w:val="20"/>
+              </w:rPr>
+              <w:t>, ngày</w:t>
+            </w:r>
+            <w:r>
+              <w:rPr>
+                <w:rFonts w:ascii="Arial" w:hAnsi="Arial" w:cs="Arial"/>
+                <w:i/>
+                <w:color w:val="auto"/>
+                <w:sz w:val="20"/>
+                <w:szCs w:val="20"/>
+              </w:rPr>
               <w:t xml:space="preserve"> </w:t>
             </w:r>
             <w:r>
@@ -290,9 +338,9 @@
                 <w:color w:val="auto"/>
                 <w:sz w:val="20"/>
                 <w:szCs w:val="20"/>
-                <w:highlight w:val="yellow"/>
-              </w:rPr>
-              <w:t xml:space="preserve"> Tháng</w:t>
+                <w:lang w:val="en-US"/>
+              </w:rPr>
+              <w:t xml:space="preserve"> </w:t>
             </w:r>
             <w:r>
               <w:rPr>
@@ -301,7 +349,26 @@
                 <w:color w:val="auto"/>
                 <w:sz w:val="20"/>
                 <w:szCs w:val="20"/>
-                <w:highlight w:val="yellow"/>
+              </w:rPr>
+              <w:t xml:space="preserve">  </w:t>
+            </w:r>
+            <w:r>
+              <w:rPr>
+                <w:rFonts w:ascii="Arial" w:hAnsi="Arial" w:cs="Arial"/>
+                <w:i/>
+                <w:color w:val="auto"/>
+                <w:sz w:val="20"/>
+                <w:szCs w:val="20"/>
+              </w:rPr>
+              <w:t>Tháng</w:t>
+            </w:r>
+            <w:r>
+              <w:rPr>
+                <w:rFonts w:ascii="Arial" w:hAnsi="Arial" w:cs="Arial"/>
+                <w:i/>
+                <w:color w:val="auto"/>
+                <w:sz w:val="20"/>
+                <w:szCs w:val="20"/>
                 <w:lang w:val="en-US"/>
               </w:rPr>
               <w:t xml:space="preserve"> </w:t>
@@ -313,8 +380,6 @@
                 <w:color w:val="auto"/>
                 <w:sz w:val="20"/>
                 <w:szCs w:val="20"/>
-                <w:highlight w:val="yellow"/>
-                <w:lang w:val="en-US"/>
               </w:rPr>
               <w:t xml:space="preserve">  </w:t>
             </w:r>
@@ -325,9 +390,9 @@
                 <w:color w:val="auto"/>
                 <w:sz w:val="20"/>
                 <w:szCs w:val="20"/>
-                <w:highlight w:val="yellow"/>
-              </w:rPr>
-              <w:t xml:space="preserve"> năm </w:t>
+                <w:lang w:val="en-US"/>
+              </w:rPr>
+              <w:t xml:space="preserve"> </w:t>
             </w:r>
             <w:r>
               <w:rPr>
@@ -336,7 +401,16 @@
                 <w:color w:val="auto"/>
                 <w:sz w:val="20"/>
                 <w:szCs w:val="20"/>
-                <w:highlight w:val="yellow"/>
+              </w:rPr>
+              <w:t xml:space="preserve">năm </w:t>
+            </w:r>
+            <w:r>
+              <w:rPr>
+                <w:rFonts w:ascii="Arial" w:hAnsi="Arial" w:cs="Arial"/>
+                <w:i/>
+                <w:color w:val="auto"/>
+                <w:sz w:val="20"/>
+                <w:szCs w:val="20"/>
                 <w:lang w:val="en-US"/>
               </w:rPr>
               <w:t>202</w:t>
@@ -345,13 +419,12 @@
               <w:rPr>
                 <w:rFonts w:ascii="Arial" w:hAnsi="Arial" w:cs="Arial"/>
                 <w:i/>
-                <w:color w:val="auto"/>
+                <w:color w:val="FF0000"/>
                 <w:sz w:val="20"/>
                 <w:szCs w:val="20"/>
-                <w:highlight w:val="yellow"/>
-                <w:lang w:val="en-US"/>
-              </w:rPr>
-              <w:t>3</w:t>
+                <w:lang w:val="en-US"/>
+              </w:rPr>
+              <w:t>5</w:t>
             </w:r>
           </w:p>
         </w:tc>
@@ -577,6 +650,7 @@
           <w:rFonts w:ascii="Arial" w:hAnsi="Arial" w:cs="Arial"/>
           <w:color w:val="auto"/>
           <w:sz w:val="20"/>
+          <w:lang w:val="en-US"/>
         </w:rPr>
       </w:pPr>
       <w:r>
@@ -593,8 +667,59 @@
           <w:color w:val="auto"/>
           <w:sz w:val="20"/>
         </w:rPr>
-        <w:t>KCN Nhơn Trạch 2, Xã Hiệp Phước</w:t>
-      </w:r>
+        <w:t xml:space="preserve">KCN Nhơn Trạch 2, </w:t>
+      </w:r>
+      <w:proofErr w:type="spellStart"/>
+      <w:r>
+        <w:rPr>
+          <w:rFonts w:ascii="Arial" w:hAnsi="Arial" w:cs="Arial"/>
+          <w:color w:val="FF0000"/>
+          <w:sz w:val="20"/>
+          <w:lang w:val="en-US"/>
+        </w:rPr>
+        <w:t>Xã</w:t>
+      </w:r>
+      <w:proofErr w:type="spellEnd"/>
+      <w:r>
+        <w:rPr>
+          <w:rFonts w:ascii="Arial" w:hAnsi="Arial" w:cs="Arial"/>
+          <w:color w:val="FF0000"/>
+          <w:sz w:val="20"/>
+          <w:lang w:val="en-US"/>
+        </w:rPr>
+        <w:t xml:space="preserve"> </w:t>
+      </w:r>
+      <w:proofErr w:type="spellStart"/>
+      <w:r>
+        <w:rPr>
+          <w:rFonts w:ascii="Arial" w:hAnsi="Arial" w:cs="Arial"/>
+          <w:color w:val="FF0000"/>
+          <w:sz w:val="20"/>
+          <w:lang w:val="en-US"/>
+        </w:rPr>
+        <w:t>Nhơn</w:t>
+      </w:r>
+      <w:proofErr w:type="spellEnd"/>
+      <w:r>
+        <w:rPr>
+          <w:rFonts w:ascii="Arial" w:hAnsi="Arial" w:cs="Arial"/>
+          <w:color w:val="FF0000"/>
+          <w:sz w:val="20"/>
+          <w:lang w:val="en-US"/>
+        </w:rPr>
+        <w:t xml:space="preserve"> </w:t>
+      </w:r>
+      <w:proofErr w:type="spellStart"/>
+      <w:r>
+        <w:rPr>
+          <w:rFonts w:ascii="Arial" w:hAnsi="Arial" w:cs="Arial"/>
+          <w:color w:val="FF0000"/>
+          <w:sz w:val="20"/>
+          <w:lang w:val="en-US"/>
+        </w:rPr>
+        <w:t>Trạch</w:t>
+      </w:r>
+      <w:proofErr w:type="spellEnd"/>
     </w:p>
     <w:p>
       <w:pPr>
@@ -614,66 +739,23 @@
           <w:color w:val="auto"/>
           <w:sz w:val="20"/>
         </w:rPr>
-        <w:t>Quận/huyện:</w:t>
-      </w:r>
-      <w:r>
+        <w:t>Tỉnh/thành phố:</w:t>
+      </w:r>
+      <w:r>
+        <w:rPr>
+          <w:rFonts w:ascii="Arial" w:hAnsi="Arial" w:cs="Arial"/>
+          <w:color w:val="auto"/>
+          <w:sz w:val="20"/>
+        </w:rPr>
+        <w:t xml:space="preserve"> Tỉnh Đồng Nai</w:t>
+      </w:r>
+      <w:r>
+        <w:rPr>
+          <w:rFonts w:ascii="Arial" w:hAnsi="Arial" w:cs="Arial"/>
+          <w:color w:val="auto"/>
+          <w:sz w:val="20"/>
+        </w:rPr>
         <w:t xml:space="preserve"> </w:t>
-      </w:r>
-      <w:r>
-        <w:rPr>
-          <w:rFonts w:ascii="Arial" w:hAnsi="Arial" w:cs="Arial"/>
-          <w:color w:val="auto"/>
-          <w:sz w:val="20"/>
-        </w:rPr>
-        <w:t>Huyện Nhơn Trạch</w:t>
-      </w:r>
-      <w:r>
-        <w:rPr>
-          <w:rFonts w:ascii="Arial" w:hAnsi="Arial" w:cs="Arial"/>
-          <w:color w:val="auto"/>
-          <w:sz w:val="20"/>
-        </w:rPr>
-        <w:t xml:space="preserve"> </w:t>
-      </w:r>
-      <w:r>
-        <w:rPr>
-          <w:rFonts w:ascii="Arial" w:hAnsi="Arial" w:cs="Arial"/>
-          <w:color w:val="auto"/>
-          <w:sz w:val="20"/>
-        </w:rPr>
-        <w:t>…………………………………..</w:t>
-      </w:r>
-      <w:r>
-        <w:rPr>
-          <w:rFonts w:ascii="Arial" w:hAnsi="Arial" w:cs="Arial"/>
-          <w:color w:val="auto"/>
-          <w:sz w:val="20"/>
-        </w:rPr>
-        <w:t xml:space="preserve"> Tỉnh/thành phố:</w:t>
-      </w:r>
-      <w:r>
-        <w:rPr>
-          <w:rFonts w:ascii="Arial" w:hAnsi="Arial" w:cs="Arial"/>
-          <w:color w:val="auto"/>
-          <w:sz w:val="20"/>
-        </w:rPr>
-        <w:t xml:space="preserve"> Tỉnh Đồng Nai</w:t>
-      </w:r>
-      <w:r>
-        <w:rPr>
-          <w:rFonts w:ascii="Arial" w:hAnsi="Arial" w:cs="Arial"/>
-          <w:color w:val="auto"/>
-          <w:sz w:val="20"/>
-        </w:rPr>
-        <w:t xml:space="preserve"> </w:t>
-      </w:r>
-      <w:r>
-        <w:rPr>
-          <w:rFonts w:ascii="Arial" w:hAnsi="Arial" w:cs="Arial"/>
-          <w:color w:val="auto"/>
-          <w:sz w:val="20"/>
-        </w:rPr>
-        <w:tab/>
       </w:r>
     </w:p>
     <w:p>
@@ -867,7 +949,6 @@
           <w:tcPr>
             <w:tcW w:w="105" w:type="pct"/>
             <w:vMerge w:val="restart"/>
-            <w:shd w:val="clear" w:color="auto" w:fill="auto"/>
             <w:vAlign w:val="center"/>
           </w:tcPr>
           <w:p>
@@ -894,7 +975,6 @@
           <w:tcPr>
             <w:tcW w:w="230" w:type="pct"/>
             <w:vMerge w:val="restart"/>
-            <w:shd w:val="clear" w:color="auto" w:fill="auto"/>
             <w:vAlign w:val="center"/>
           </w:tcPr>
           <w:p>
@@ -919,9 +999,8 @@
         </w:tc>
         <w:tc>
           <w:tcPr>
-            <w:tcW w:w="570" w:type="pct"/>
+            <w:tcW w:w="571" w:type="pct"/>
             <w:vMerge w:val="restart"/>
-            <w:shd w:val="clear" w:color="auto" w:fill="auto"/>
             <w:vAlign w:val="center"/>
           </w:tcPr>
           <w:p>
@@ -964,7 +1043,6 @@
           <w:tcPr>
             <w:tcW w:w="676" w:type="pct"/>
             <w:vMerge w:val="restart"/>
-            <w:shd w:val="clear" w:color="auto" w:fill="auto"/>
             <w:vAlign w:val="center"/>
           </w:tcPr>
           <w:p>
@@ -991,7 +1069,6 @@
           <w:tcPr>
             <w:tcW w:w="1085" w:type="pct"/>
             <w:gridSpan w:val="2"/>
-            <w:shd w:val="clear" w:color="auto" w:fill="auto"/>
             <w:vAlign w:val="center"/>
           </w:tcPr>
           <w:p>
@@ -1018,7 +1095,6 @@
           <w:tcPr>
             <w:tcW w:w="901" w:type="pct"/>
             <w:gridSpan w:val="2"/>
-            <w:shd w:val="clear" w:color="auto" w:fill="auto"/>
             <w:vAlign w:val="center"/>
           </w:tcPr>
           <w:p>
@@ -1053,7 +1129,6 @@
           <w:tcPr>
             <w:tcW w:w="616" w:type="pct"/>
             <w:vMerge w:val="restart"/>
-            <w:shd w:val="clear" w:color="auto" w:fill="auto"/>
             <w:vAlign w:val="center"/>
           </w:tcPr>
           <w:p>
@@ -1097,7 +1172,6 @@
           <w:tcPr>
             <w:tcW w:w="525" w:type="pct"/>
             <w:vMerge w:val="restart"/>
-            <w:shd w:val="clear" w:color="auto" w:fill="auto"/>
             <w:vAlign w:val="center"/>
           </w:tcPr>
           <w:p>
@@ -1122,9 +1196,8 @@
         </w:tc>
         <w:tc>
           <w:tcPr>
-            <w:tcW w:w="292" w:type="pct"/>
+            <w:tcW w:w="291" w:type="pct"/>
             <w:vMerge w:val="restart"/>
-            <w:shd w:val="clear" w:color="auto" w:fill="auto"/>
             <w:vAlign w:val="center"/>
           </w:tcPr>
           <w:p>
@@ -1153,7 +1226,6 @@
           <w:tcPr>
             <w:tcW w:w="105" w:type="pct"/>
             <w:vMerge/>
-            <w:shd w:val="clear" w:color="auto" w:fill="auto"/>
             <w:vAlign w:val="center"/>
           </w:tcPr>
           <w:p>
@@ -1172,26 +1244,24 @@
           <w:tcPr>
             <w:tcW w:w="230" w:type="pct"/>
             <w:vMerge/>
-            <w:shd w:val="clear" w:color="auto" w:fill="auto"/>
-            <w:vAlign w:val="center"/>
-          </w:tcPr>
-          <w:p>
-            <w:pPr>
-              <w:spacing w:before="120"/>
-              <w:jc w:val="center"/>
-              <w:rPr>
-                <w:rFonts w:ascii="Arial" w:hAnsi="Arial" w:cs="Arial"/>
-                <w:color w:val="auto"/>
-                <w:sz w:val="20"/>
-              </w:rPr>
-            </w:pPr>
-          </w:p>
-        </w:tc>
-        <w:tc>
-          <w:tcPr>
-            <w:tcW w:w="570" w:type="pct"/>
+            <w:vAlign w:val="center"/>
+          </w:tcPr>
+          <w:p>
+            <w:pPr>
+              <w:spacing w:before="120"/>
+              <w:jc w:val="center"/>
+              <w:rPr>
+                <w:rFonts w:ascii="Arial" w:hAnsi="Arial" w:cs="Arial"/>
+                <w:color w:val="auto"/>
+                <w:sz w:val="20"/>
+              </w:rPr>
+            </w:pPr>
+          </w:p>
+        </w:tc>
+        <w:tc>
+          <w:tcPr>
+            <w:tcW w:w="571" w:type="pct"/>
             <w:vMerge/>
-            <w:shd w:val="clear" w:color="auto" w:fill="auto"/>
             <w:vAlign w:val="center"/>
           </w:tcPr>
           <w:p>
@@ -1210,7 +1280,6 @@
           <w:tcPr>
             <w:tcW w:w="676" w:type="pct"/>
             <w:vMerge/>
-            <w:shd w:val="clear" w:color="auto" w:fill="auto"/>
             <w:vAlign w:val="center"/>
           </w:tcPr>
           <w:p>
@@ -1228,7 +1297,6 @@
         <w:tc>
           <w:tcPr>
             <w:tcW w:w="835" w:type="pct"/>
-            <w:shd w:val="clear" w:color="auto" w:fill="auto"/>
             <w:vAlign w:val="center"/>
           </w:tcPr>
           <w:p>
@@ -1254,7 +1322,6 @@
         <w:tc>
           <w:tcPr>
             <w:tcW w:w="250" w:type="pct"/>
-            <w:shd w:val="clear" w:color="auto" w:fill="auto"/>
             <w:vAlign w:val="center"/>
           </w:tcPr>
           <w:p>
@@ -1280,7 +1347,6 @@
         <w:tc>
           <w:tcPr>
             <w:tcW w:w="730" w:type="pct"/>
-            <w:shd w:val="clear" w:color="auto" w:fill="auto"/>
             <w:vAlign w:val="center"/>
           </w:tcPr>
           <w:p>
@@ -1305,8 +1371,7 @@
         </w:tc>
         <w:tc>
           <w:tcPr>
-            <w:tcW w:w="170" w:type="pct"/>
-            <w:shd w:val="clear" w:color="auto" w:fill="auto"/>
+            <w:tcW w:w="171" w:type="pct"/>
             <w:vAlign w:val="center"/>
           </w:tcPr>
           <w:p>
@@ -1333,7 +1398,6 @@
           <w:tcPr>
             <w:tcW w:w="616" w:type="pct"/>
             <w:vMerge/>
-            <w:shd w:val="clear" w:color="auto" w:fill="auto"/>
             <w:vAlign w:val="center"/>
           </w:tcPr>
           <w:p>
@@ -1352,26 +1416,24 @@
           <w:tcPr>
             <w:tcW w:w="525" w:type="pct"/>
             <w:vMerge/>
-            <w:shd w:val="clear" w:color="auto" w:fill="auto"/>
-            <w:vAlign w:val="center"/>
-          </w:tcPr>
-          <w:p>
-            <w:pPr>
-              <w:spacing w:before="120"/>
-              <w:jc w:val="center"/>
-              <w:rPr>
-                <w:rFonts w:ascii="Arial" w:hAnsi="Arial" w:cs="Arial"/>
-                <w:color w:val="auto"/>
-                <w:sz w:val="20"/>
-              </w:rPr>
-            </w:pPr>
-          </w:p>
-        </w:tc>
-        <w:tc>
-          <w:tcPr>
-            <w:tcW w:w="292" w:type="pct"/>
+            <w:vAlign w:val="center"/>
+          </w:tcPr>
+          <w:p>
+            <w:pPr>
+              <w:spacing w:before="120"/>
+              <w:jc w:val="center"/>
+              <w:rPr>
+                <w:rFonts w:ascii="Arial" w:hAnsi="Arial" w:cs="Arial"/>
+                <w:color w:val="auto"/>
+                <w:sz w:val="20"/>
+              </w:rPr>
+            </w:pPr>
+          </w:p>
+        </w:tc>
+        <w:tc>
+          <w:tcPr>
+            <w:tcW w:w="291" w:type="pct"/>
             <w:vMerge/>
-            <w:shd w:val="clear" w:color="auto" w:fill="auto"/>
             <w:vAlign w:val="center"/>
           </w:tcPr>
           <w:p>
@@ -1391,7 +1453,6 @@
         <w:tc>
           <w:tcPr>
             <w:tcW w:w="105" w:type="pct"/>
-            <w:shd w:val="clear" w:color="auto" w:fill="auto"/>
             <w:vAlign w:val="center"/>
           </w:tcPr>
           <w:p>
@@ -1417,7 +1478,6 @@
         <w:tc>
           <w:tcPr>
             <w:tcW w:w="230" w:type="pct"/>
-            <w:shd w:val="clear" w:color="auto" w:fill="auto"/>
             <w:vAlign w:val="center"/>
           </w:tcPr>
           <w:p>
@@ -1442,8 +1502,7 @@
         </w:tc>
         <w:tc>
           <w:tcPr>
-            <w:tcW w:w="570" w:type="pct"/>
-            <w:shd w:val="clear" w:color="auto" w:fill="auto"/>
+            <w:tcW w:w="571" w:type="pct"/>
             <w:vAlign w:val="center"/>
           </w:tcPr>
           <w:p>
@@ -1469,7 +1528,6 @@
         <w:tc>
           <w:tcPr>
             <w:tcW w:w="676" w:type="pct"/>
-            <w:shd w:val="clear" w:color="auto" w:fill="auto"/>
             <w:vAlign w:val="center"/>
           </w:tcPr>
           <w:p>
@@ -1495,7 +1553,6 @@
         <w:tc>
           <w:tcPr>
             <w:tcW w:w="835" w:type="pct"/>
-            <w:shd w:val="clear" w:color="auto" w:fill="auto"/>
             <w:vAlign w:val="center"/>
           </w:tcPr>
           <w:p>
@@ -1521,7 +1578,6 @@
         <w:tc>
           <w:tcPr>
             <w:tcW w:w="250" w:type="pct"/>
-            <w:shd w:val="clear" w:color="auto" w:fill="auto"/>
             <w:vAlign w:val="center"/>
           </w:tcPr>
           <w:p>
@@ -1547,7 +1603,6 @@
         <w:tc>
           <w:tcPr>
             <w:tcW w:w="730" w:type="pct"/>
-            <w:shd w:val="clear" w:color="auto" w:fill="auto"/>
             <w:vAlign w:val="center"/>
           </w:tcPr>
           <w:p>
@@ -1572,8 +1627,7 @@
         </w:tc>
         <w:tc>
           <w:tcPr>
-            <w:tcW w:w="170" w:type="pct"/>
-            <w:shd w:val="clear" w:color="auto" w:fill="auto"/>
+            <w:tcW w:w="171" w:type="pct"/>
             <w:vAlign w:val="center"/>
           </w:tcPr>
           <w:p>
@@ -1599,7 +1653,6 @@
         <w:tc>
           <w:tcPr>
             <w:tcW w:w="616" w:type="pct"/>
-            <w:shd w:val="clear" w:color="auto" w:fill="auto"/>
             <w:vAlign w:val="center"/>
           </w:tcPr>
           <w:p>
@@ -1625,7 +1678,6 @@
         <w:tc>
           <w:tcPr>
             <w:tcW w:w="525" w:type="pct"/>
-            <w:shd w:val="clear" w:color="auto" w:fill="auto"/>
             <w:vAlign w:val="center"/>
           </w:tcPr>
           <w:p>
@@ -1650,8 +1702,7 @@
         </w:tc>
         <w:tc>
           <w:tcPr>
-            <w:tcW w:w="292" w:type="pct"/>
-            <w:shd w:val="clear" w:color="auto" w:fill="auto"/>
+            <w:tcW w:w="291" w:type="pct"/>
             <w:vAlign w:val="center"/>
           </w:tcPr>
           <w:p>
@@ -1679,7 +1730,6 @@
         <w:tc>
           <w:tcPr>
             <w:tcW w:w="105" w:type="pct"/>
-            <w:shd w:val="clear" w:color="auto" w:fill="auto"/>
             <w:vAlign w:val="center"/>
           </w:tcPr>
           <w:p>
@@ -1707,35 +1757,75 @@
         <w:tc>
           <w:tcPr>
             <w:tcW w:w="230" w:type="pct"/>
-            <w:shd w:val="clear" w:color="auto" w:fill="auto"/>
-            <w:vAlign w:val="center"/>
-          </w:tcPr>
-          <w:p>
-            <w:pPr>
-              <w:spacing w:before="120"/>
-              <w:jc w:val="center"/>
-              <w:rPr>
-                <w:rFonts w:ascii="Arial" w:hAnsi="Arial" w:cs="Arial"/>
-                <w:color w:val="auto"/>
-                <w:sz w:val="20"/>
-                <w:lang w:val="en-US"/>
-              </w:rPr>
-            </w:pPr>
-            <w:r>
-              <w:rPr>
-                <w:rFonts w:ascii="Arial" w:hAnsi="Arial" w:cs="Arial"/>
-                <w:color w:val="auto"/>
-                <w:sz w:val="20"/>
-                <w:lang w:val="en-US"/>
-              </w:rPr>
-              <w:t>Thuế nhập khẩu</w:t>
-            </w:r>
-          </w:p>
-        </w:tc>
-        <w:tc>
-          <w:tcPr>
-            <w:tcW w:w="570" w:type="pct"/>
-            <w:shd w:val="clear" w:color="auto" w:fill="auto"/>
+            <w:vAlign w:val="center"/>
+          </w:tcPr>
+          <w:p>
+            <w:pPr>
+              <w:spacing w:before="120"/>
+              <w:jc w:val="center"/>
+              <w:rPr>
+                <w:rFonts w:ascii="Arial" w:hAnsi="Arial" w:cs="Arial"/>
+                <w:color w:val="auto"/>
+                <w:sz w:val="20"/>
+                <w:lang w:val="en-US"/>
+              </w:rPr>
+            </w:pPr>
+            <w:proofErr w:type="spellStart"/>
+            <w:r>
+              <w:rPr>
+                <w:rFonts w:ascii="Arial" w:hAnsi="Arial" w:cs="Arial"/>
+                <w:color w:val="auto"/>
+                <w:sz w:val="20"/>
+                <w:lang w:val="en-US"/>
+              </w:rPr>
+              <w:t>Thuế</w:t>
+            </w:r>
+            <w:proofErr w:type="spellEnd"/>
+            <w:r>
+              <w:rPr>
+                <w:rFonts w:ascii="Arial" w:hAnsi="Arial" w:cs="Arial"/>
+                <w:color w:val="auto"/>
+                <w:sz w:val="20"/>
+                <w:lang w:val="en-US"/>
+              </w:rPr>
+              <w:t xml:space="preserve"> </w:t>
+            </w:r>
+            <w:proofErr w:type="spellStart"/>
+            <w:r>
+              <w:rPr>
+                <w:rFonts w:ascii="Arial" w:hAnsi="Arial" w:cs="Arial"/>
+                <w:color w:val="auto"/>
+                <w:sz w:val="20"/>
+                <w:lang w:val="en-US"/>
+              </w:rPr>
+              <w:t>nhập</w:t>
+            </w:r>
+            <w:proofErr w:type="spellEnd"/>
+            <w:r>
+              <w:rPr>
+                <w:rFonts w:ascii="Arial" w:hAnsi="Arial" w:cs="Arial"/>
+                <w:color w:val="auto"/>
+                <w:sz w:val="20"/>
+                <w:lang w:val="en-US"/>
+              </w:rPr>
+              <w:t xml:space="preserve"> </w:t>
+            </w:r>
+            <w:proofErr w:type="spellStart"/>
+            <w:r>
+              <w:rPr>
+                <w:rFonts w:ascii="Arial" w:hAnsi="Arial" w:cs="Arial"/>
+                <w:color w:val="auto"/>
+                <w:sz w:val="20"/>
+                <w:lang w:val="en-US"/>
+              </w:rPr>
+              <w:t>khẩu</w:t>
+            </w:r>
+            <w:proofErr w:type="spellEnd"/>
+          </w:p>
+        </w:tc>
+        <w:tc>
+          <w:tcPr>
+            <w:tcW w:w="571" w:type="pct"/>
             <w:vAlign w:val="center"/>
           </w:tcPr>
           <w:p>
@@ -1794,7 +1884,6 @@
         <w:tc>
           <w:tcPr>
             <w:tcW w:w="676" w:type="pct"/>
-            <w:shd w:val="clear" w:color="auto" w:fill="auto"/>
             <w:vAlign w:val="center"/>
           </w:tcPr>
           <w:p>
@@ -1863,7 +1952,6 @@
         <w:tc>
           <w:tcPr>
             <w:tcW w:w="835" w:type="pct"/>
-            <w:shd w:val="clear" w:color="auto" w:fill="auto"/>
             <w:vAlign w:val="center"/>
           </w:tcPr>
           <w:p>
@@ -1949,7 +2037,6 @@
         <w:tc>
           <w:tcPr>
             <w:tcW w:w="250" w:type="pct"/>
-            <w:shd w:val="clear" w:color="auto" w:fill="auto"/>
             <w:vAlign w:val="center"/>
           </w:tcPr>
           <w:p>
@@ -1967,7 +2054,6 @@
         <w:tc>
           <w:tcPr>
             <w:tcW w:w="730" w:type="pct"/>
-            <w:shd w:val="clear" w:color="auto" w:fill="auto"/>
             <w:vAlign w:val="center"/>
           </w:tcPr>
           <w:p>
@@ -2052,8 +2138,7 @@
         </w:tc>
         <w:tc>
           <w:tcPr>
-            <w:tcW w:w="170" w:type="pct"/>
-            <w:shd w:val="clear" w:color="auto" w:fill="auto"/>
+            <w:tcW w:w="171" w:type="pct"/>
             <w:vAlign w:val="center"/>
           </w:tcPr>
           <w:p>
@@ -2071,7 +2156,6 @@
         <w:tc>
           <w:tcPr>
             <w:tcW w:w="616" w:type="pct"/>
-            <w:shd w:val="clear" w:color="auto" w:fill="auto"/>
             <w:vAlign w:val="center"/>
           </w:tcPr>
           <w:p>
@@ -2156,7 +2240,6 @@
         <w:tc>
           <w:tcPr>
             <w:tcW w:w="525" w:type="pct"/>
-            <w:shd w:val="clear" w:color="auto" w:fill="auto"/>
             <w:vAlign w:val="center"/>
           </w:tcPr>
           <w:p>
@@ -2240,8 +2323,7 @@
         </w:tc>
         <w:tc>
           <w:tcPr>
-            <w:tcW w:w="292" w:type="pct"/>
-            <w:shd w:val="clear" w:color="auto" w:fill="auto"/>
+            <w:tcW w:w="291" w:type="pct"/>
             <w:vAlign w:val="center"/>
           </w:tcPr>
           <w:p>
@@ -2268,801 +2350,8 @@
       <w:tr>
         <w:tc>
           <w:tcPr>
-            <w:tcW w:w="105" w:type="pct"/>
-            <w:shd w:val="clear" w:color="auto" w:fill="auto"/>
-            <w:vAlign w:val="center"/>
-          </w:tcPr>
-          <w:p>
-            <w:pPr>
-              <w:spacing w:before="120"/>
-              <w:jc w:val="center"/>
-              <w:rPr>
-                <w:rFonts w:ascii="Arial" w:hAnsi="Arial" w:cs="Arial"/>
-                <w:color w:val="auto"/>
-                <w:sz w:val="20"/>
-                <w:lang w:val="en-US"/>
-              </w:rPr>
-            </w:pPr>
-            <w:r>
-              <w:rPr>
-                <w:rFonts w:ascii="Arial" w:hAnsi="Arial" w:cs="Arial"/>
-                <w:color w:val="auto"/>
-                <w:sz w:val="20"/>
-                <w:lang w:val="en-US"/>
-              </w:rPr>
-              <w:t>2</w:t>
-            </w:r>
-          </w:p>
-        </w:tc>
-        <w:tc>
-          <w:tcPr>
-            <w:tcW w:w="230" w:type="pct"/>
-            <w:shd w:val="clear" w:color="auto" w:fill="auto"/>
-            <w:vAlign w:val="center"/>
-          </w:tcPr>
-          <w:p>
-            <w:pPr>
-              <w:spacing w:before="120"/>
-              <w:jc w:val="center"/>
-              <w:rPr>
-                <w:rFonts w:ascii="Arial" w:hAnsi="Arial" w:cs="Arial"/>
-                <w:color w:val="auto"/>
-                <w:sz w:val="20"/>
-                <w:lang w:val="en-US"/>
-              </w:rPr>
-            </w:pPr>
-            <w:r>
-              <w:rPr>
-                <w:rFonts w:ascii="Arial" w:hAnsi="Arial" w:cs="Arial"/>
-                <w:color w:val="auto"/>
-                <w:sz w:val="20"/>
-                <w:lang w:val="en-US"/>
-              </w:rPr>
-              <w:t>Thuế giá trị gia tăng</w:t>
-            </w:r>
-          </w:p>
-        </w:tc>
-        <w:tc>
-          <w:tcPr>
-            <w:tcW w:w="570" w:type="pct"/>
-            <w:shd w:val="clear" w:color="auto" w:fill="auto"/>
-            <w:vAlign w:val="center"/>
-          </w:tcPr>
-          <w:p>
-            <w:pPr>
-              <w:spacing w:before="120"/>
-              <w:jc w:val="center"/>
-              <w:rPr>
-                <w:rFonts w:ascii="Arial" w:hAnsi="Arial" w:cs="Arial"/>
-                <w:color w:val="auto"/>
-                <w:sz w:val="20"/>
-                <w:highlight w:val="green"/>
-              </w:rPr>
-            </w:pPr>
-            <w:r>
-              <w:rPr>
-                <w:rFonts w:ascii="Arial" w:hAnsi="Arial" w:cs="Arial"/>
-                <w:color w:val="auto"/>
-                <w:sz w:val="20"/>
-              </w:rPr>
-              <w:fldChar w:fldCharType="begin"/>
-            </w:r>
-            <w:r>
-              <w:rPr>
-                <w:rFonts w:ascii="Arial" w:hAnsi="Arial" w:cs="Arial"/>
-                <w:color w:val="auto"/>
-                <w:sz w:val="20"/>
-              </w:rPr>
-              <w:instrText xml:space="preserve"> MERGEFIELD  TaxRefundId  \* MERGEFORMAT </w:instrText>
-            </w:r>
-            <w:r>
-              <w:rPr>
-                <w:rFonts w:ascii="Arial" w:hAnsi="Arial" w:cs="Arial"/>
-                <w:color w:val="auto"/>
-                <w:sz w:val="20"/>
-              </w:rPr>
-              <w:fldChar w:fldCharType="separate"/>
-            </w:r>
-            <w:r>
-              <w:rPr>
-                <w:rFonts w:ascii="Arial" w:hAnsi="Arial" w:cs="Arial"/>
-                <w:noProof/>
-                <w:color w:val="auto"/>
-                <w:sz w:val="20"/>
-              </w:rPr>
-              <w:t>«TaxRefundId»</w:t>
-            </w:r>
-            <w:r>
-              <w:rPr>
-                <w:rFonts w:ascii="Arial" w:hAnsi="Arial" w:cs="Arial"/>
-                <w:color w:val="auto"/>
-                <w:sz w:val="20"/>
-              </w:rPr>
-              <w:fldChar w:fldCharType="end"/>
-            </w:r>
-          </w:p>
-        </w:tc>
-        <w:tc>
-          <w:tcPr>
-            <w:tcW w:w="676" w:type="pct"/>
-            <w:shd w:val="clear" w:color="auto" w:fill="auto"/>
-            <w:vAlign w:val="center"/>
-          </w:tcPr>
-          <w:p>
-            <w:pPr>
-              <w:spacing w:before="120"/>
-              <w:jc w:val="center"/>
-              <w:rPr>
-                <w:rFonts w:ascii="Arial" w:hAnsi="Arial" w:cs="Arial"/>
-                <w:color w:val="auto"/>
-                <w:sz w:val="20"/>
-                <w:highlight w:val="yellow"/>
-              </w:rPr>
-            </w:pPr>
-            <w:r>
-              <w:rPr>
-                <w:rFonts w:ascii="Arial" w:hAnsi="Arial" w:cs="Arial"/>
-                <w:noProof/>
-                <w:color w:val="auto"/>
-                <w:sz w:val="20"/>
-                <w:lang w:val="en-US"/>
-              </w:rPr>
-              <w:fldChar w:fldCharType="begin"/>
-            </w:r>
-            <w:r>
-              <w:rPr>
-                <w:rFonts w:ascii="Arial" w:hAnsi="Arial" w:cs="Arial"/>
-                <w:noProof/>
-                <w:color w:val="auto"/>
-                <w:sz w:val="20"/>
-                <w:lang w:val="en-US"/>
-              </w:rPr>
-              <w:instrText xml:space="preserve"> MERGEFIELD  TaxRefundDate  \* MERGEFORMAT </w:instrText>
-            </w:r>
-            <w:r>
-              <w:rPr>
-                <w:rFonts w:ascii="Arial" w:hAnsi="Arial" w:cs="Arial"/>
-                <w:noProof/>
-                <w:color w:val="auto"/>
-                <w:sz w:val="20"/>
-                <w:lang w:val="en-US"/>
-              </w:rPr>
-              <w:fldChar w:fldCharType="separate"/>
-            </w:r>
-            <w:r>
-              <w:rPr>
-                <w:rFonts w:ascii="Arial" w:hAnsi="Arial" w:cs="Arial"/>
-                <w:noProof/>
-                <w:color w:val="auto"/>
-                <w:sz w:val="20"/>
-                <w:lang w:val="en-US"/>
-              </w:rPr>
-              <w:t>«TaxRefundDate»</w:t>
-            </w:r>
-            <w:r>
-              <w:rPr>
-                <w:rFonts w:ascii="Arial" w:hAnsi="Arial" w:cs="Arial"/>
-                <w:noProof/>
-                <w:color w:val="auto"/>
-                <w:sz w:val="20"/>
-                <w:lang w:val="en-US"/>
-              </w:rPr>
-              <w:fldChar w:fldCharType="end"/>
-            </w:r>
-          </w:p>
-        </w:tc>
-        <w:tc>
-          <w:tcPr>
-            <w:tcW w:w="835" w:type="pct"/>
-            <w:shd w:val="clear" w:color="auto" w:fill="auto"/>
-            <w:vAlign w:val="center"/>
-          </w:tcPr>
-          <w:p>
-            <w:pPr>
-              <w:spacing w:before="120"/>
-              <w:jc w:val="center"/>
-              <w:rPr>
-                <w:rFonts w:ascii="Arial" w:hAnsi="Arial" w:cs="Arial"/>
-                <w:color w:val="auto"/>
-                <w:sz w:val="20"/>
-                <w:lang w:val="en-US"/>
-              </w:rPr>
-            </w:pPr>
-            <w:r>
-              <w:rPr>
-                <w:rFonts w:ascii="Arial" w:hAnsi="Arial" w:cs="Arial"/>
-                <w:color w:val="auto"/>
-                <w:sz w:val="20"/>
-                <w:lang w:val="en-US"/>
-              </w:rPr>
-              <w:fldChar w:fldCharType="begin"/>
-            </w:r>
-            <w:r>
-              <w:rPr>
-                <w:rFonts w:ascii="Arial" w:hAnsi="Arial" w:cs="Arial"/>
-                <w:color w:val="auto"/>
-                <w:sz w:val="20"/>
-                <w:lang w:val="en-US"/>
-              </w:rPr>
-              <w:instrText xml:space="preserve"> MERGEFIELD  VATMustPayAmount  \* MERGEFORMAT </w:instrText>
-            </w:r>
-            <w:r>
-              <w:rPr>
-                <w:rFonts w:ascii="Arial" w:hAnsi="Arial" w:cs="Arial"/>
-                <w:color w:val="auto"/>
-                <w:sz w:val="20"/>
-                <w:lang w:val="en-US"/>
-              </w:rPr>
-              <w:fldChar w:fldCharType="separate"/>
-            </w:r>
-            <w:r>
-              <w:rPr>
-                <w:rFonts w:ascii="Arial" w:hAnsi="Arial" w:cs="Arial"/>
-                <w:noProof/>
-                <w:color w:val="auto"/>
-                <w:sz w:val="20"/>
-                <w:lang w:val="en-US"/>
-              </w:rPr>
-              <w:t>«VATMustPayAmount»</w:t>
-            </w:r>
-            <w:r>
-              <w:rPr>
-                <w:rFonts w:ascii="Arial" w:hAnsi="Arial" w:cs="Arial"/>
-                <w:color w:val="auto"/>
-                <w:sz w:val="20"/>
-                <w:lang w:val="en-US"/>
-              </w:rPr>
-              <w:fldChar w:fldCharType="end"/>
-            </w:r>
-          </w:p>
-          <w:p>
-            <w:pPr>
-              <w:spacing w:before="120"/>
-              <w:jc w:val="center"/>
-              <w:rPr>
-                <w:rFonts w:ascii="Arial" w:hAnsi="Arial" w:cs="Arial"/>
-                <w:color w:val="auto"/>
-                <w:sz w:val="20"/>
-                <w:lang w:val="en-US"/>
-              </w:rPr>
-            </w:pPr>
-            <w:r>
-              <w:rPr>
-                <w:rFonts w:ascii="Arial" w:hAnsi="Arial" w:cs="Arial"/>
-                <w:color w:val="auto"/>
-                <w:sz w:val="20"/>
-                <w:lang w:val="en-US"/>
-              </w:rPr>
-              <w:t>VNĐ</w:t>
-            </w:r>
-          </w:p>
-        </w:tc>
-        <w:tc>
-          <w:tcPr>
-            <w:tcW w:w="250" w:type="pct"/>
-            <w:shd w:val="clear" w:color="auto" w:fill="auto"/>
-            <w:vAlign w:val="center"/>
-          </w:tcPr>
-          <w:p>
-            <w:pPr>
-              <w:spacing w:before="120"/>
-              <w:jc w:val="center"/>
-              <w:rPr>
-                <w:rFonts w:ascii="Arial" w:hAnsi="Arial" w:cs="Arial"/>
-                <w:color w:val="auto"/>
-                <w:sz w:val="20"/>
-              </w:rPr>
-            </w:pPr>
-          </w:p>
-        </w:tc>
-        <w:tc>
-          <w:tcPr>
-            <w:tcW w:w="730" w:type="pct"/>
-            <w:shd w:val="clear" w:color="auto" w:fill="auto"/>
-            <w:vAlign w:val="center"/>
-          </w:tcPr>
-          <w:p>
-            <w:pPr>
-              <w:spacing w:before="120"/>
-              <w:jc w:val="center"/>
-              <w:rPr>
-                <w:rFonts w:ascii="Arial" w:hAnsi="Arial" w:cs="Arial"/>
-                <w:color w:val="auto"/>
-                <w:sz w:val="20"/>
-                <w:lang w:val="en-US"/>
-              </w:rPr>
-            </w:pPr>
-            <w:r>
-              <w:rPr>
-                <w:rFonts w:ascii="Arial" w:hAnsi="Arial" w:cs="Arial"/>
-                <w:color w:val="auto"/>
-                <w:sz w:val="20"/>
-                <w:lang w:val="en-US"/>
-              </w:rPr>
-              <w:fldChar w:fldCharType="begin"/>
-            </w:r>
-            <w:r>
-              <w:rPr>
-                <w:rFonts w:ascii="Arial" w:hAnsi="Arial" w:cs="Arial"/>
-                <w:color w:val="auto"/>
-                <w:sz w:val="20"/>
-                <w:lang w:val="en-US"/>
-              </w:rPr>
-              <w:instrText xml:space="preserve"> MERGEFIELD  AmountedVAT  \* MERGEFORMAT </w:instrText>
-            </w:r>
-            <w:r>
-              <w:rPr>
-                <w:rFonts w:ascii="Arial" w:hAnsi="Arial" w:cs="Arial"/>
-                <w:color w:val="auto"/>
-                <w:sz w:val="20"/>
-                <w:lang w:val="en-US"/>
-              </w:rPr>
-              <w:fldChar w:fldCharType="separate"/>
-            </w:r>
-            <w:r>
-              <w:rPr>
-                <w:rFonts w:ascii="Arial" w:hAnsi="Arial" w:cs="Arial"/>
-                <w:noProof/>
-                <w:color w:val="auto"/>
-                <w:sz w:val="20"/>
-                <w:lang w:val="en-US"/>
-              </w:rPr>
-              <w:t>«AmountedVAT»</w:t>
-            </w:r>
-            <w:r>
-              <w:rPr>
-                <w:rFonts w:ascii="Arial" w:hAnsi="Arial" w:cs="Arial"/>
-                <w:color w:val="auto"/>
-                <w:sz w:val="20"/>
-                <w:lang w:val="en-US"/>
-              </w:rPr>
-              <w:fldChar w:fldCharType="end"/>
-            </w:r>
-          </w:p>
-          <w:p>
-            <w:pPr>
-              <w:spacing w:before="120"/>
-              <w:jc w:val="center"/>
-              <w:rPr>
-                <w:rFonts w:ascii="Arial" w:hAnsi="Arial" w:cs="Arial"/>
-                <w:color w:val="auto"/>
-                <w:sz w:val="20"/>
-                <w:lang w:val="en-US"/>
-              </w:rPr>
-            </w:pPr>
-            <w:r>
-              <w:rPr>
-                <w:rFonts w:ascii="Arial" w:hAnsi="Arial" w:cs="Arial"/>
-                <w:color w:val="auto"/>
-                <w:sz w:val="20"/>
-                <w:lang w:val="en-US"/>
-              </w:rPr>
-              <w:t>VNĐ</w:t>
-            </w:r>
-          </w:p>
-        </w:tc>
-        <w:tc>
-          <w:tcPr>
-            <w:tcW w:w="170" w:type="pct"/>
-            <w:shd w:val="clear" w:color="auto" w:fill="auto"/>
-            <w:vAlign w:val="center"/>
-          </w:tcPr>
-          <w:p>
-            <w:pPr>
-              <w:spacing w:before="120"/>
-              <w:jc w:val="center"/>
-              <w:rPr>
-                <w:rFonts w:ascii="Arial" w:hAnsi="Arial" w:cs="Arial"/>
-                <w:color w:val="auto"/>
-                <w:sz w:val="20"/>
-              </w:rPr>
-            </w:pPr>
-          </w:p>
-        </w:tc>
-        <w:tc>
-          <w:tcPr>
-            <w:tcW w:w="616" w:type="pct"/>
-            <w:shd w:val="clear" w:color="auto" w:fill="auto"/>
-            <w:vAlign w:val="center"/>
-          </w:tcPr>
-          <w:p>
-            <w:pPr>
-              <w:spacing w:before="120"/>
-              <w:jc w:val="center"/>
-              <w:rPr>
-                <w:rFonts w:ascii="Arial" w:hAnsi="Arial" w:cs="Arial"/>
-                <w:color w:val="auto"/>
-                <w:sz w:val="20"/>
-                <w:lang w:val="en-US"/>
-              </w:rPr>
-            </w:pPr>
-            <w:r>
-              <w:rPr>
-                <w:rFonts w:ascii="Arial" w:hAnsi="Arial" w:cs="Arial"/>
-                <w:color w:val="auto"/>
-                <w:sz w:val="20"/>
-                <w:lang w:val="en-US"/>
-              </w:rPr>
-              <w:fldChar w:fldCharType="begin"/>
-            </w:r>
-            <w:r>
-              <w:rPr>
-                <w:rFonts w:ascii="Arial" w:hAnsi="Arial" w:cs="Arial"/>
-                <w:color w:val="auto"/>
-                <w:sz w:val="20"/>
-                <w:lang w:val="en-US"/>
-              </w:rPr>
-              <w:instrText xml:space="preserve"> MERGEFIELD  VATAmount  \* MERGEFORMAT </w:instrText>
-            </w:r>
-            <w:r>
-              <w:rPr>
-                <w:rFonts w:ascii="Arial" w:hAnsi="Arial" w:cs="Arial"/>
-                <w:color w:val="auto"/>
-                <w:sz w:val="20"/>
-                <w:lang w:val="en-US"/>
-              </w:rPr>
-              <w:fldChar w:fldCharType="separate"/>
-            </w:r>
-            <w:r>
-              <w:rPr>
-                <w:rFonts w:ascii="Arial" w:hAnsi="Arial" w:cs="Arial"/>
-                <w:noProof/>
-                <w:color w:val="auto"/>
-                <w:sz w:val="20"/>
-                <w:lang w:val="en-US"/>
-              </w:rPr>
-              <w:t>«VATAmount»</w:t>
-            </w:r>
-            <w:r>
-              <w:rPr>
-                <w:rFonts w:ascii="Arial" w:hAnsi="Arial" w:cs="Arial"/>
-                <w:color w:val="auto"/>
-                <w:sz w:val="20"/>
-                <w:lang w:val="en-US"/>
-              </w:rPr>
-              <w:fldChar w:fldCharType="end"/>
-            </w:r>
-          </w:p>
-          <w:p>
-            <w:pPr>
-              <w:spacing w:before="120"/>
-              <w:jc w:val="center"/>
-              <w:rPr>
-                <w:rFonts w:ascii="Arial" w:hAnsi="Arial" w:cs="Arial"/>
-                <w:color w:val="auto"/>
-                <w:sz w:val="20"/>
-                <w:lang w:val="en-US"/>
-              </w:rPr>
-            </w:pPr>
-            <w:r>
-              <w:rPr>
-                <w:rFonts w:ascii="Arial" w:hAnsi="Arial" w:cs="Arial"/>
-                <w:color w:val="auto"/>
-                <w:sz w:val="20"/>
-                <w:lang w:val="en-US"/>
-              </w:rPr>
-              <w:t>VNĐ</w:t>
-            </w:r>
-          </w:p>
-        </w:tc>
-        <w:tc>
-          <w:tcPr>
-            <w:tcW w:w="525" w:type="pct"/>
-            <w:shd w:val="clear" w:color="auto" w:fill="auto"/>
-            <w:vAlign w:val="center"/>
-          </w:tcPr>
-          <w:p>
-            <w:pPr>
-              <w:spacing w:before="120"/>
-              <w:jc w:val="center"/>
-              <w:rPr>
-                <w:rFonts w:ascii="Arial" w:hAnsi="Arial" w:cs="Arial"/>
-                <w:color w:val="auto"/>
-                <w:sz w:val="20"/>
-                <w:lang w:val="en-US"/>
-              </w:rPr>
-            </w:pPr>
-            <w:r>
-              <w:rPr>
-                <w:rFonts w:ascii="Arial" w:hAnsi="Arial" w:cs="Arial"/>
-                <w:color w:val="auto"/>
-                <w:sz w:val="20"/>
-                <w:lang w:val="en-US"/>
-              </w:rPr>
-              <w:fldChar w:fldCharType="begin"/>
-            </w:r>
-            <w:r>
-              <w:rPr>
-                <w:rFonts w:ascii="Arial" w:hAnsi="Arial" w:cs="Arial"/>
-                <w:color w:val="auto"/>
-                <w:sz w:val="20"/>
-                <w:lang w:val="en-US"/>
-              </w:rPr>
-              <w:instrText xml:space="preserve"> MERGEFIELD  VATAmount  \* MERGEFORMAT </w:instrText>
-            </w:r>
-            <w:r>
-              <w:rPr>
-                <w:rFonts w:ascii="Arial" w:hAnsi="Arial" w:cs="Arial"/>
-                <w:color w:val="auto"/>
-                <w:sz w:val="20"/>
-                <w:lang w:val="en-US"/>
-              </w:rPr>
-              <w:fldChar w:fldCharType="separate"/>
-            </w:r>
-            <w:r>
-              <w:rPr>
-                <w:rFonts w:ascii="Arial" w:hAnsi="Arial" w:cs="Arial"/>
-                <w:noProof/>
-                <w:color w:val="auto"/>
-                <w:sz w:val="20"/>
-                <w:lang w:val="en-US"/>
-              </w:rPr>
-              <w:t>«VATAmount»</w:t>
-            </w:r>
-            <w:r>
-              <w:rPr>
-                <w:rFonts w:ascii="Arial" w:hAnsi="Arial" w:cs="Arial"/>
-                <w:color w:val="auto"/>
-                <w:sz w:val="20"/>
-                <w:lang w:val="en-US"/>
-              </w:rPr>
-              <w:fldChar w:fldCharType="end"/>
-            </w:r>
-          </w:p>
-          <w:p>
-            <w:pPr>
-              <w:spacing w:before="120"/>
-              <w:jc w:val="center"/>
-              <w:rPr>
-                <w:rFonts w:ascii="Arial" w:hAnsi="Arial" w:cs="Arial"/>
-                <w:color w:val="auto"/>
-                <w:sz w:val="20"/>
-              </w:rPr>
-            </w:pPr>
-            <w:r>
-              <w:rPr>
-                <w:rFonts w:ascii="Arial" w:hAnsi="Arial" w:cs="Arial"/>
-                <w:color w:val="auto"/>
-                <w:sz w:val="20"/>
-                <w:lang w:val="en-US"/>
-              </w:rPr>
-              <w:t>VNĐ</w:t>
-            </w:r>
-          </w:p>
-        </w:tc>
-        <w:tc>
-          <w:tcPr>
-            <w:tcW w:w="292" w:type="pct"/>
-            <w:shd w:val="clear" w:color="auto" w:fill="auto"/>
-            <w:vAlign w:val="center"/>
-          </w:tcPr>
-          <w:p>
-            <w:pPr>
-              <w:spacing w:before="120"/>
-              <w:jc w:val="center"/>
-              <w:rPr>
-                <w:rFonts w:ascii="Arial" w:hAnsi="Arial" w:cs="Arial"/>
-                <w:color w:val="auto"/>
-                <w:sz w:val="20"/>
-              </w:rPr>
-            </w:pPr>
-            <w:r>
-              <w:rPr>
-                <w:rFonts w:ascii="Arial" w:hAnsi="Arial" w:cs="Arial"/>
-                <w:color w:val="auto"/>
-                <w:sz w:val="20"/>
-              </w:rPr>
-              <w:t>Hoàn thuế nộp bổ sung C/O đã xin nợ 30 ngày</w:t>
-            </w:r>
-          </w:p>
-        </w:tc>
-      </w:tr>
-      <w:tr>
-        <w:tc>
-          <w:tcPr>
-            <w:tcW w:w="105" w:type="pct"/>
-            <w:shd w:val="clear" w:color="auto" w:fill="auto"/>
-            <w:vAlign w:val="center"/>
-          </w:tcPr>
-          <w:p>
-            <w:pPr>
-              <w:spacing w:before="120"/>
-              <w:jc w:val="center"/>
-              <w:rPr>
-                <w:rFonts w:ascii="Arial" w:hAnsi="Arial" w:cs="Arial"/>
-                <w:color w:val="auto"/>
-                <w:sz w:val="20"/>
-              </w:rPr>
-            </w:pPr>
-          </w:p>
-        </w:tc>
-        <w:tc>
-          <w:tcPr>
-            <w:tcW w:w="230" w:type="pct"/>
-            <w:shd w:val="clear" w:color="auto" w:fill="auto"/>
-            <w:vAlign w:val="center"/>
-          </w:tcPr>
-          <w:p>
-            <w:pPr>
-              <w:spacing w:before="120"/>
-              <w:jc w:val="center"/>
-              <w:rPr>
-                <w:rFonts w:ascii="Arial" w:hAnsi="Arial" w:cs="Arial"/>
-                <w:color w:val="auto"/>
-                <w:sz w:val="20"/>
-              </w:rPr>
-            </w:pPr>
-          </w:p>
-        </w:tc>
-        <w:tc>
-          <w:tcPr>
-            <w:tcW w:w="570" w:type="pct"/>
-            <w:shd w:val="clear" w:color="auto" w:fill="auto"/>
-            <w:vAlign w:val="center"/>
-          </w:tcPr>
-          <w:p>
-            <w:pPr>
-              <w:spacing w:before="120"/>
-              <w:jc w:val="center"/>
-              <w:rPr>
-                <w:rFonts w:ascii="Arial" w:hAnsi="Arial" w:cs="Arial"/>
-                <w:color w:val="auto"/>
-                <w:sz w:val="20"/>
-              </w:rPr>
-            </w:pPr>
-          </w:p>
-        </w:tc>
-        <w:tc>
-          <w:tcPr>
-            <w:tcW w:w="676" w:type="pct"/>
-            <w:shd w:val="clear" w:color="auto" w:fill="auto"/>
-            <w:vAlign w:val="center"/>
-          </w:tcPr>
-          <w:p>
-            <w:pPr>
-              <w:spacing w:before="120"/>
-              <w:jc w:val="center"/>
-              <w:rPr>
-                <w:rFonts w:ascii="Arial" w:hAnsi="Arial" w:cs="Arial"/>
-                <w:color w:val="auto"/>
-                <w:sz w:val="20"/>
-              </w:rPr>
-            </w:pPr>
-          </w:p>
-        </w:tc>
-        <w:tc>
-          <w:tcPr>
-            <w:tcW w:w="835" w:type="pct"/>
-            <w:shd w:val="clear" w:color="auto" w:fill="auto"/>
-            <w:vAlign w:val="center"/>
-          </w:tcPr>
-          <w:p>
-            <w:pPr>
-              <w:spacing w:before="120"/>
-              <w:jc w:val="center"/>
-              <w:rPr>
-                <w:rFonts w:ascii="Arial" w:hAnsi="Arial" w:cs="Arial"/>
-                <w:color w:val="auto"/>
-                <w:sz w:val="20"/>
-              </w:rPr>
-            </w:pPr>
-          </w:p>
-        </w:tc>
-        <w:tc>
-          <w:tcPr>
-            <w:tcW w:w="250" w:type="pct"/>
-            <w:shd w:val="clear" w:color="auto" w:fill="auto"/>
-            <w:vAlign w:val="center"/>
-          </w:tcPr>
-          <w:p>
-            <w:pPr>
-              <w:spacing w:before="120"/>
-              <w:jc w:val="center"/>
-              <w:rPr>
-                <w:rFonts w:ascii="Arial" w:hAnsi="Arial" w:cs="Arial"/>
-                <w:color w:val="auto"/>
-                <w:sz w:val="20"/>
-              </w:rPr>
-            </w:pPr>
-          </w:p>
-        </w:tc>
-        <w:tc>
-          <w:tcPr>
-            <w:tcW w:w="730" w:type="pct"/>
-            <w:shd w:val="clear" w:color="auto" w:fill="auto"/>
-            <w:vAlign w:val="center"/>
-          </w:tcPr>
-          <w:p>
-            <w:pPr>
-              <w:spacing w:before="120"/>
-              <w:jc w:val="center"/>
-              <w:rPr>
-                <w:rFonts w:ascii="Arial" w:hAnsi="Arial" w:cs="Arial"/>
-                <w:color w:val="auto"/>
-                <w:sz w:val="20"/>
-              </w:rPr>
-            </w:pPr>
-          </w:p>
-        </w:tc>
-        <w:tc>
-          <w:tcPr>
-            <w:tcW w:w="170" w:type="pct"/>
-            <w:shd w:val="clear" w:color="auto" w:fill="auto"/>
-            <w:vAlign w:val="center"/>
-          </w:tcPr>
-          <w:p>
-            <w:pPr>
-              <w:spacing w:before="120"/>
-              <w:jc w:val="center"/>
-              <w:rPr>
-                <w:rFonts w:ascii="Arial" w:hAnsi="Arial" w:cs="Arial"/>
-                <w:color w:val="auto"/>
-                <w:sz w:val="20"/>
-              </w:rPr>
-            </w:pPr>
-          </w:p>
-        </w:tc>
-        <w:tc>
-          <w:tcPr>
-            <w:tcW w:w="616" w:type="pct"/>
-            <w:shd w:val="clear" w:color="auto" w:fill="auto"/>
-            <w:vAlign w:val="center"/>
-          </w:tcPr>
-          <w:p>
-            <w:pPr>
-              <w:spacing w:before="120"/>
-              <w:jc w:val="center"/>
-              <w:rPr>
-                <w:rFonts w:ascii="Arial" w:hAnsi="Arial" w:cs="Arial"/>
-                <w:color w:val="auto"/>
-                <w:sz w:val="20"/>
-              </w:rPr>
-            </w:pPr>
-          </w:p>
-        </w:tc>
-        <w:tc>
-          <w:tcPr>
-            <w:tcW w:w="525" w:type="pct"/>
-            <w:shd w:val="clear" w:color="auto" w:fill="auto"/>
-            <w:vAlign w:val="center"/>
-          </w:tcPr>
-          <w:p>
-            <w:pPr>
-              <w:spacing w:before="120"/>
-              <w:jc w:val="center"/>
-              <w:rPr>
-                <w:rFonts w:ascii="Arial" w:hAnsi="Arial" w:cs="Arial"/>
-                <w:color w:val="auto"/>
-                <w:sz w:val="20"/>
-              </w:rPr>
-            </w:pPr>
-          </w:p>
-        </w:tc>
-        <w:tc>
-          <w:tcPr>
-            <w:tcW w:w="292" w:type="pct"/>
-            <w:shd w:val="clear" w:color="auto" w:fill="auto"/>
-            <w:vAlign w:val="center"/>
-          </w:tcPr>
-          <w:p>
-            <w:pPr>
-              <w:spacing w:before="120"/>
-              <w:jc w:val="center"/>
-              <w:rPr>
-                <w:rFonts w:ascii="Arial" w:hAnsi="Arial" w:cs="Arial"/>
-                <w:color w:val="auto"/>
-                <w:sz w:val="20"/>
-              </w:rPr>
-            </w:pPr>
-          </w:p>
-        </w:tc>
-      </w:tr>
-      <w:tr>
-        <w:tc>
-          <w:tcPr>
             <w:tcW w:w="906" w:type="pct"/>
             <w:gridSpan w:val="3"/>
-            <w:shd w:val="clear" w:color="auto" w:fill="auto"/>
             <w:vAlign w:val="center"/>
           </w:tcPr>
           <w:p>
@@ -3090,7 +2379,6 @@
         <w:tc>
           <w:tcPr>
             <w:tcW w:w="676" w:type="pct"/>
-            <w:shd w:val="clear" w:color="auto" w:fill="auto"/>
             <w:vAlign w:val="center"/>
           </w:tcPr>
           <w:p>
@@ -3109,7 +2397,6 @@
         <w:tc>
           <w:tcPr>
             <w:tcW w:w="835" w:type="pct"/>
-            <w:shd w:val="clear" w:color="auto" w:fill="auto"/>
             <w:vAlign w:val="center"/>
           </w:tcPr>
           <w:p>
@@ -3128,7 +2415,6 @@
         <w:tc>
           <w:tcPr>
             <w:tcW w:w="250" w:type="pct"/>
-            <w:shd w:val="clear" w:color="auto" w:fill="auto"/>
             <w:vAlign w:val="center"/>
           </w:tcPr>
           <w:p>
@@ -3147,7 +2433,6 @@
         <w:tc>
           <w:tcPr>
             <w:tcW w:w="730" w:type="pct"/>
-            <w:shd w:val="clear" w:color="auto" w:fill="auto"/>
             <w:vAlign w:val="center"/>
           </w:tcPr>
           <w:p>
@@ -3165,8 +2450,7 @@
         </w:tc>
         <w:tc>
           <w:tcPr>
-            <w:tcW w:w="170" w:type="pct"/>
-            <w:shd w:val="clear" w:color="auto" w:fill="auto"/>
+            <w:tcW w:w="171" w:type="pct"/>
             <w:vAlign w:val="center"/>
           </w:tcPr>
           <w:p>
@@ -3185,7 +2469,6 @@
         <w:tc>
           <w:tcPr>
             <w:tcW w:w="616" w:type="pct"/>
-            <w:shd w:val="clear" w:color="auto" w:fill="auto"/>
             <w:vAlign w:val="center"/>
           </w:tcPr>
           <w:p>
@@ -3204,7 +2487,6 @@
         <w:tc>
           <w:tcPr>
             <w:tcW w:w="525" w:type="pct"/>
-            <w:shd w:val="clear" w:color="auto" w:fill="auto"/>
             <w:vAlign w:val="center"/>
           </w:tcPr>
           <w:p>
@@ -3284,8 +2566,7 @@
         </w:tc>
         <w:tc>
           <w:tcPr>
-            <w:tcW w:w="292" w:type="pct"/>
-            <w:shd w:val="clear" w:color="auto" w:fill="auto"/>
+            <w:tcW w:w="291" w:type="pct"/>
             <w:vAlign w:val="center"/>
           </w:tcPr>
           <w:p>
@@ -3362,6 +2643,7 @@
         </w:rPr>
         <w:t xml:space="preserve">Hoàn thuế nộp thừa </w:t>
       </w:r>
+      <w:proofErr w:type="spellStart"/>
       <w:r>
         <w:rPr>
           <w:rFonts w:ascii="Arial" w:hAnsi="Arial" w:cs="Arial"/>
@@ -3369,8 +2651,9 @@
           <w:sz w:val="20"/>
           <w:lang w:val="en-US"/>
         </w:rPr>
-        <w:t>do nộp bổ sung C/O form</w:t>
-      </w:r>
+        <w:t>do</w:t>
+      </w:r>
+      <w:proofErr w:type="spellEnd"/>
       <w:r>
         <w:rPr>
           <w:rFonts w:ascii="Arial" w:hAnsi="Arial" w:cs="Arial"/>
@@ -3378,8 +2661,9 @@
           <w:sz w:val="20"/>
           <w:lang w:val="en-US"/>
         </w:rPr>
-        <w:t xml:space="preserve"> KV</w:t>
-      </w:r>
+        <w:t xml:space="preserve"> </w:t>
+      </w:r>
+      <w:proofErr w:type="spellStart"/>
       <w:r>
         <w:rPr>
           <w:rFonts w:ascii="Arial" w:hAnsi="Arial" w:cs="Arial"/>
@@ -3387,7 +2671,99 @@
           <w:sz w:val="20"/>
           <w:lang w:val="en-US"/>
         </w:rPr>
-        <w:t xml:space="preserve"> theo điều 10 thông tư 06/2021/TT-BTC ngày 22/01/2021 cho tờ khai số </w:t>
+        <w:t>nộp</w:t>
+      </w:r>
+      <w:proofErr w:type="spellEnd"/>
+      <w:r>
+        <w:rPr>
+          <w:rFonts w:ascii="Arial" w:hAnsi="Arial" w:cs="Arial"/>
+          <w:color w:val="auto"/>
+          <w:sz w:val="20"/>
+          <w:lang w:val="en-US"/>
+        </w:rPr>
+        <w:t xml:space="preserve"> </w:t>
+      </w:r>
+      <w:r>
+        <w:rPr>
+          <w:rFonts w:ascii="Arial" w:hAnsi="Arial" w:cs="Arial"/>
+          <w:color w:val="FF0000"/>
+          <w:sz w:val="20"/>
+        </w:rPr>
+        <w:t xml:space="preserve">sung C/O form </w:t>
+      </w:r>
+      <w:r>
+        <w:rPr>
+          <w:rFonts w:ascii="Arial" w:hAnsi="Arial" w:cs="Arial"/>
+          <w:color w:val="FF0000"/>
+          <w:sz w:val="20"/>
+          <w:lang w:val="en-US"/>
+        </w:rPr>
+        <w:t>KV</w:t>
+      </w:r>
+      <w:r>
+        <w:rPr>
+          <w:rFonts w:ascii="Arial" w:hAnsi="Arial" w:cs="Arial"/>
+          <w:color w:val="FF0000"/>
+          <w:sz w:val="20"/>
+        </w:rPr>
+        <w:t xml:space="preserve"> </w:t>
+      </w:r>
+      <w:proofErr w:type="spellStart"/>
+      <w:r>
+        <w:rPr>
+          <w:rFonts w:ascii="Arial" w:hAnsi="Arial" w:cs="Arial"/>
+          <w:color w:val="auto"/>
+          <w:sz w:val="20"/>
+          <w:lang w:val="en-US"/>
+        </w:rPr>
+        <w:t>theo</w:t>
+      </w:r>
+      <w:proofErr w:type="spellEnd"/>
+      <w:r>
+        <w:rPr>
+          <w:rFonts w:ascii="Arial" w:hAnsi="Arial" w:cs="Arial"/>
+          <w:color w:val="auto"/>
+          <w:sz w:val="20"/>
+          <w:lang w:val="en-US"/>
+        </w:rPr>
+        <w:t xml:space="preserve"> </w:t>
+      </w:r>
+      <w:proofErr w:type="spellStart"/>
+      <w:r>
+        <w:rPr>
+          <w:rFonts w:ascii="Arial" w:hAnsi="Arial" w:cs="Arial"/>
+          <w:color w:val="auto"/>
+          <w:sz w:val="20"/>
+          <w:lang w:val="en-US"/>
+        </w:rPr>
+        <w:t>điều</w:t>
+      </w:r>
+      <w:proofErr w:type="spellEnd"/>
+      <w:r>
+        <w:rPr>
+          <w:rFonts w:ascii="Arial" w:hAnsi="Arial" w:cs="Arial"/>
+          <w:color w:val="auto"/>
+          <w:sz w:val="20"/>
+          <w:lang w:val="en-US"/>
+        </w:rPr>
+        <w:t xml:space="preserve"> </w:t>
+      </w:r>
+      <w:r>
+        <w:rPr>
+          <w:rFonts w:ascii="Arial" w:hAnsi="Arial" w:cs="Arial"/>
+          <w:color w:val="FF0000"/>
+          <w:sz w:val="20"/>
+        </w:rPr>
+        <w:t>10 thông tư 06/2021/TT-BTC ngày 22/01/2021 cho tờ khai số</w:t>
+      </w:r>
+      <w:r>
+        <w:rPr>
+          <w:rFonts w:ascii="Arial" w:hAnsi="Arial" w:cs="Arial"/>
+          <w:color w:val="auto"/>
+          <w:sz w:val="20"/>
+          <w:lang w:val="en-US"/>
+        </w:rPr>
+        <w:t xml:space="preserve"> </w:t>
       </w:r>
       <w:r>
         <w:rPr>
@@ -3446,7 +2822,6 @@
           <w:color w:val="auto"/>
           <w:sz w:val="20"/>
         </w:rPr>
-        <w:lastRenderedPageBreak/>
         <w:t xml:space="preserve">3. Hình thức hoàn </w:t>
       </w:r>
       <w:r>
@@ -3473,77 +2848,65 @@
           <w:rFonts w:ascii="Arial" w:hAnsi="Arial" w:cs="Arial"/>
           <w:color w:val="auto"/>
           <w:sz w:val="20"/>
+        </w:rPr>
+      </w:pPr>
+      <w:r>
+        <w:rPr>
+          <w:rFonts w:ascii="Arial" w:hAnsi="Arial" w:cs="Arial"/>
+          <w:color w:val="auto"/>
+          <w:sz w:val="20"/>
+        </w:rPr>
+        <w:t xml:space="preserve">- Bù trừ cho số tiền thuế, thu khác còn nợ thuộc tờ khai hải quan số </w:t>
+      </w:r>
+      <w:r>
+        <w:rPr>
+          <w:rFonts w:ascii="Arial" w:hAnsi="Arial" w:cs="Arial"/>
+          <w:noProof/>
+          <w:color w:val="FF0000"/>
+          <w:sz w:val="20"/>
+        </w:rPr>
+        <w:t>......</w:t>
+      </w:r>
+      <w:r>
+        <w:rPr>
+          <w:rFonts w:ascii="Arial" w:hAnsi="Arial" w:cs="Arial"/>
+          <w:color w:val="FF0000"/>
+          <w:sz w:val="20"/>
           <w:lang w:val="en-US"/>
         </w:rPr>
-      </w:pPr>
-      <w:r>
-        <w:rPr>
-          <w:rFonts w:ascii="Arial" w:hAnsi="Arial" w:cs="Arial"/>
-          <w:color w:val="auto"/>
-          <w:sz w:val="20"/>
-        </w:rPr>
-        <w:t xml:space="preserve">- Bù trừ cho số tiền thuế, thu khác còn nợ thuộc tờ khai hải quan số </w:t>
-      </w:r>
-      <w:r>
-        <w:rPr>
-          <w:rFonts w:ascii="Arial" w:hAnsi="Arial" w:cs="Arial"/>
-          <w:color w:val="auto"/>
+        <w:t xml:space="preserve"> </w:t>
+      </w:r>
+      <w:r>
+        <w:rPr>
+          <w:rFonts w:ascii="Arial" w:hAnsi="Arial" w:cs="Arial"/>
+          <w:color w:val="FF0000"/>
+          <w:sz w:val="20"/>
+        </w:rPr>
+        <w:t>ngày</w:t>
+      </w:r>
+      <w:r>
+        <w:rPr>
+          <w:rFonts w:ascii="Arial" w:hAnsi="Arial" w:cs="Arial"/>
+          <w:color w:val="FF0000"/>
           <w:sz w:val="20"/>
           <w:lang w:val="en-US"/>
         </w:rPr>
-        <w:t>………….</w:t>
-      </w:r>
-    </w:p>
-    <w:p>
-      <w:pPr>
-        <w:spacing w:before="120"/>
-        <w:rPr>
-          <w:rFonts w:ascii="Arial" w:hAnsi="Arial" w:cs="Arial"/>
-          <w:color w:val="auto"/>
-          <w:sz w:val="20"/>
-        </w:rPr>
-      </w:pPr>
-      <w:r>
-        <w:rPr>
-          <w:rFonts w:ascii="Arial" w:hAnsi="Arial" w:cs="Arial"/>
-          <w:color w:val="auto"/>
-          <w:sz w:val="20"/>
-          <w:lang w:val="en-US"/>
-        </w:rPr>
         <w:t xml:space="preserve"> </w:t>
       </w:r>
       <w:r>
         <w:rPr>
           <w:rFonts w:ascii="Arial" w:hAnsi="Arial" w:cs="Arial"/>
-          <w:color w:val="auto"/>
-          <w:sz w:val="20"/>
-        </w:rPr>
-        <w:t>ngày</w:t>
-      </w:r>
-      <w:r>
-        <w:rPr>
-          <w:rFonts w:ascii="Arial" w:hAnsi="Arial" w:cs="Arial"/>
-          <w:color w:val="auto"/>
-          <w:sz w:val="20"/>
-          <w:lang w:val="en-US"/>
-        </w:rPr>
-        <w:t xml:space="preserve"> </w:t>
-      </w:r>
-      <w:r>
-        <w:rPr>
-          <w:rFonts w:ascii="Arial" w:hAnsi="Arial" w:cs="Arial"/>
           <w:noProof/>
-          <w:color w:val="auto"/>
-          <w:sz w:val="20"/>
-          <w:lang w:val="en-US"/>
-        </w:rPr>
-        <w:t>………….</w:t>
+          <w:color w:val="FF0000"/>
+          <w:sz w:val="20"/>
+        </w:rPr>
+        <w:t>........</w:t>
       </w:r>
       <w:r>
         <w:rPr>
           <w:rFonts w:ascii="Arial" w:hAnsi="Arial" w:cs="Arial"/>
           <w:noProof/>
-          <w:color w:val="auto"/>
+          <w:color w:val="FF0000"/>
           <w:sz w:val="20"/>
           <w:lang w:val="en-US"/>
         </w:rPr>
@@ -3811,6 +3174,7 @@
         <w:spacing w:before="120"/>
         <w:rPr>
           <w:rFonts w:ascii="Arial" w:hAnsi="Arial" w:cs="Arial"/>
+          <w:b/>
           <w:color w:val="auto"/>
           <w:sz w:val="20"/>
         </w:rPr>
@@ -3838,7 +3202,31 @@
           <w:color w:val="auto"/>
           <w:sz w:val="20"/>
         </w:rPr>
-        <w:t>238.07.01</w:t>
+        <w:t>238.07.01.0964</w:t>
+      </w:r>
+      <w:r>
+        <w:rPr>
+          <w:rFonts w:ascii="Arial" w:hAnsi="Arial" w:cs="Arial"/>
+          <w:color w:val="auto"/>
+          <w:sz w:val="20"/>
+        </w:rPr>
+        <w:t>…………………………</w:t>
+      </w:r>
+      <w:r>
+        <w:rPr>
+          <w:rFonts w:ascii="Arial" w:hAnsi="Arial" w:cs="Arial"/>
+          <w:color w:val="auto"/>
+          <w:sz w:val="20"/>
+        </w:rPr>
+        <w:t xml:space="preserve">Tại Ngân </w:t>
+      </w:r>
+      <w:r>
+        <w:rPr>
+          <w:rFonts w:ascii="Arial" w:hAnsi="Arial" w:cs="Arial"/>
+          <w:color w:val="auto"/>
+          <w:sz w:val="20"/>
+        </w:rPr>
+        <w:t xml:space="preserve">hàng </w:t>
       </w:r>
       <w:r>
         <w:rPr>
@@ -3847,171 +3235,7 @@
           <w:color w:val="auto"/>
           <w:sz w:val="20"/>
         </w:rPr>
-        <w:t>.</w:t>
-      </w:r>
-      <w:r>
-        <w:rPr>
-          <w:rFonts w:ascii="Arial" w:hAnsi="Arial" w:cs="Arial"/>
-          <w:b/>
-          <w:color w:val="auto"/>
-          <w:sz w:val="20"/>
-        </w:rPr>
-        <w:t>0964</w:t>
-      </w:r>
-      <w:r>
-        <w:rPr>
-          <w:rFonts w:ascii="Arial" w:hAnsi="Arial" w:cs="Arial"/>
-          <w:color w:val="auto"/>
-          <w:sz w:val="20"/>
-        </w:rPr>
-        <w:t>…………………………</w:t>
-      </w:r>
-      <w:r>
-        <w:rPr>
-          <w:rFonts w:ascii="Arial" w:hAnsi="Arial" w:cs="Arial"/>
-          <w:color w:val="auto"/>
-          <w:sz w:val="20"/>
-        </w:rPr>
-        <w:t xml:space="preserve">Tại Ngân </w:t>
-      </w:r>
-      <w:r>
-        <w:rPr>
-          <w:rFonts w:ascii="Arial" w:hAnsi="Arial" w:cs="Arial"/>
-          <w:color w:val="auto"/>
-          <w:sz w:val="20"/>
-        </w:rPr>
-        <w:t>hàng</w:t>
-      </w:r>
-      <w:r>
-        <w:rPr>
-          <w:rFonts w:ascii="Arial" w:hAnsi="Arial" w:cs="Arial"/>
-          <w:color w:val="auto"/>
-          <w:sz w:val="20"/>
-        </w:rPr>
-        <w:t xml:space="preserve"> </w:t>
-      </w:r>
-      <w:r>
-        <w:rPr>
-          <w:rFonts w:ascii="Arial" w:hAnsi="Arial" w:cs="Arial"/>
-          <w:b/>
-          <w:color w:val="auto"/>
-          <w:sz w:val="20"/>
-        </w:rPr>
-        <w:t>S</w:t>
-      </w:r>
-      <w:r>
-        <w:rPr>
-          <w:rFonts w:ascii="Arial" w:hAnsi="Arial" w:cs="Arial"/>
-          <w:b/>
-          <w:color w:val="auto"/>
-          <w:sz w:val="20"/>
-          <w:lang w:val="en-US"/>
-        </w:rPr>
-        <w:t>hinhan</w:t>
-      </w:r>
-      <w:r>
-        <w:rPr>
-          <w:rFonts w:ascii="Arial" w:hAnsi="Arial" w:cs="Arial"/>
-          <w:b/>
-          <w:color w:val="auto"/>
-          <w:sz w:val="20"/>
-        </w:rPr>
-        <w:t xml:space="preserve"> </w:t>
-      </w:r>
-      <w:r>
-        <w:rPr>
-          <w:rFonts w:ascii="Arial" w:hAnsi="Arial" w:cs="Arial"/>
-          <w:b/>
-          <w:color w:val="auto"/>
-          <w:sz w:val="20"/>
-          <w:lang w:val="en-US"/>
-        </w:rPr>
-        <w:t xml:space="preserve">Việt Nam </w:t>
-      </w:r>
-      <w:r>
-        <w:rPr>
-          <w:rFonts w:ascii="Arial" w:hAnsi="Arial" w:cs="Arial"/>
-          <w:b/>
-          <w:color w:val="auto"/>
-          <w:sz w:val="20"/>
-          <w:lang w:val="en-US"/>
-        </w:rPr>
-        <w:t xml:space="preserve">- </w:t>
-      </w:r>
-      <w:r>
-        <w:rPr>
-          <w:rFonts w:ascii="Arial" w:hAnsi="Arial" w:cs="Arial"/>
-          <w:b/>
-          <w:color w:val="auto"/>
-          <w:sz w:val="20"/>
-          <w:lang w:val="en-US"/>
-        </w:rPr>
-        <w:t>chi nhánh</w:t>
-      </w:r>
-      <w:r>
-        <w:rPr>
-          <w:rFonts w:ascii="Arial" w:hAnsi="Arial" w:cs="Arial"/>
-          <w:b/>
-          <w:color w:val="auto"/>
-          <w:sz w:val="20"/>
-        </w:rPr>
-        <w:t xml:space="preserve"> H</w:t>
-      </w:r>
-      <w:r>
-        <w:rPr>
-          <w:rFonts w:ascii="Arial" w:hAnsi="Arial" w:cs="Arial"/>
-          <w:b/>
-          <w:color w:val="auto"/>
-          <w:sz w:val="20"/>
-          <w:lang w:val="en-US"/>
-        </w:rPr>
-        <w:t>ồ</w:t>
-      </w:r>
-      <w:r>
-        <w:rPr>
-          <w:rFonts w:ascii="Arial" w:hAnsi="Arial" w:cs="Arial"/>
-          <w:b/>
-          <w:color w:val="auto"/>
-          <w:sz w:val="20"/>
-        </w:rPr>
-        <w:t xml:space="preserve"> C</w:t>
-      </w:r>
-      <w:r>
-        <w:rPr>
-          <w:rFonts w:ascii="Arial" w:hAnsi="Arial" w:cs="Arial"/>
-          <w:b/>
-          <w:color w:val="auto"/>
-          <w:sz w:val="20"/>
-          <w:lang w:val="en-US"/>
-        </w:rPr>
-        <w:t>hí</w:t>
-      </w:r>
-      <w:r>
-        <w:rPr>
-          <w:rFonts w:ascii="Arial" w:hAnsi="Arial" w:cs="Arial"/>
-          <w:b/>
-          <w:color w:val="auto"/>
-          <w:sz w:val="20"/>
-        </w:rPr>
-        <w:t xml:space="preserve"> M</w:t>
-      </w:r>
-      <w:r>
-        <w:rPr>
-          <w:rFonts w:ascii="Arial" w:hAnsi="Arial" w:cs="Arial"/>
-          <w:b/>
-          <w:color w:val="auto"/>
-          <w:sz w:val="20"/>
-          <w:lang w:val="en-US"/>
-        </w:rPr>
-        <w:t>inh</w:t>
-      </w:r>
-      <w:r>
-        <w:rPr>
-          <w:rFonts w:ascii="Arial" w:hAnsi="Arial" w:cs="Arial"/>
-          <w:color w:val="auto"/>
-          <w:sz w:val="20"/>
-        </w:rPr>
-        <w:tab/>
+        <w:t>Shinhan Việt Nam chi nhánh Hồ Chí Minh</w:t>
       </w:r>
     </w:p>
     <w:p>
@@ -4032,6 +3256,7 @@
           <w:color w:val="auto"/>
           <w:sz w:val="20"/>
         </w:rPr>
+        <w:lastRenderedPageBreak/>
         <w:t xml:space="preserve">□ Tiền mặt: Nơi nhận tiền hoàn thuế: Kho bạc Nhà nước </w:t>
       </w:r>
       <w:r>
@@ -4051,34 +3276,17 @@
         <w:spacing w:before="120"/>
         <w:rPr>
           <w:rFonts w:ascii="Arial" w:hAnsi="Arial" w:cs="Arial"/>
-          <w:color w:val="auto"/>
+          <w:color w:val="FF0000"/>
           <w:sz w:val="20"/>
         </w:rPr>
       </w:pPr>
       <w:r>
         <w:rPr>
           <w:rFonts w:ascii="Arial" w:hAnsi="Arial" w:cs="Arial"/>
-          <w:color w:val="auto"/>
-          <w:sz w:val="20"/>
-        </w:rPr>
-        <w:t xml:space="preserve">Tôi cam kết không hoàn, khấu trừ VAT tại cơ quan thuế </w:t>
-      </w:r>
-      <w:r>
-        <w:rPr>
-          <w:rFonts w:ascii="Arial" w:hAnsi="Arial" w:cs="Arial"/>
-          <w:color w:val="auto"/>
-          <w:sz w:val="20"/>
-          <w:lang w:val="en-US"/>
-        </w:rPr>
-        <w:t>Đồng Nai</w:t>
-      </w:r>
-      <w:r>
-        <w:rPr>
-          <w:rFonts w:ascii="Arial" w:hAnsi="Arial" w:cs="Arial"/>
-          <w:color w:val="auto"/>
-          <w:sz w:val="20"/>
-        </w:rPr>
-        <w:t>.</w:t>
+          <w:color w:val="FF0000"/>
+          <w:sz w:val="20"/>
+        </w:rPr>
+        <w:t>Công ty cam kết chưa khấu trừ,chưa hoàn thuế VAT tại cục thuế tỉnh Đồng Nai.</w:t>
       </w:r>
     </w:p>
     <w:p>
@@ -4096,7 +3304,15 @@
           <w:color w:val="auto"/>
           <w:sz w:val="20"/>
         </w:rPr>
-        <w:t xml:space="preserve">Tôi cam đoan số liệu khai trên là đúng và chịu </w:t>
+        <w:t>Công ty</w:t>
+      </w:r>
+      <w:r>
+        <w:rPr>
+          <w:rFonts w:ascii="Arial" w:hAnsi="Arial" w:cs="Arial"/>
+          <w:color w:val="auto"/>
+          <w:sz w:val="20"/>
+        </w:rPr>
+        <w:t xml:space="preserve"> cam đoan số liệu khai trên là đúng và chịu </w:t>
       </w:r>
       <w:r>
         <w:rPr>
@@ -4112,7 +3328,7 @@
           <w:color w:val="auto"/>
           <w:sz w:val="20"/>
         </w:rPr>
-        <w:t>ách nhiệm trước pháp luật về những số liệu đã khai.</w:t>
+        <w:t>ách nhiệm trước pháp luật về những số liệu đã khai./.</w:t>
       </w:r>
     </w:p>
     <w:p>
@@ -4287,16 +3503,6 @@
                 <w:lang w:val="en-US"/>
               </w:rPr>
             </w:pPr>
-            <w:r>
-              <w:rPr>
-                <w:rFonts w:ascii="Arial" w:hAnsi="Arial" w:cs="Arial"/>
-                <w:i/>
-                <w:color w:val="auto"/>
-                <w:sz w:val="20"/>
-                <w:lang w:val="en-US"/>
-              </w:rPr>
-              <w:t>OH HYUNG JIK</w:t>
-            </w:r>
           </w:p>
         </w:tc>
       </w:tr>
@@ -4443,7 +3649,7 @@
 </file>
 
 <file path=word/endnotes.xml><?xml version="1.0" encoding="utf-8"?>
-<w:endnotes xmlns:wpc="http://schemas.microsoft.com/office/word/2010/wordprocessingCanvas" xmlns:cx="http://schemas.microsoft.com/office/drawing/2014/chartex" xmlns:cx1="http://schemas.microsoft.com/office/drawing/2015/9/8/chartex" xmlns:cx2="http://schemas.microsoft.com/office/drawing/2015/10/21/chartex" xmlns:cx3="http://schemas.microsoft.com/office/drawing/2016/5/9/chartex" xmlns:cx4="http://schemas.microsoft.com/office/drawing/2016/5/10/chartex" xmlns:cx5="http://schemas.microsoft.com/office/drawing/2016/5/11/chartex" xmlns:cx6="http://schemas.microsoft.com/office/drawing/2016/5/12/chartex" xmlns:cx7="http://schemas.microsoft.com/office/drawing/2016/5/13/chartex" xmlns:cx8="http://schemas.microsoft.com/office/drawing/2016/5/14/chartex" xmlns:mc="http://schemas.openxmlformats.org/markup-compatibility/2006" xmlns:aink="http://schemas.microsoft.com/office/drawing/2016/ink" xmlns:am3d="http://schemas.microsoft.com/office/drawing/2017/model3d" xmlns:o="urn:schemas-microsoft-com:office:office" xmlns:oel="http://schemas.microsoft.com/office/2019/extlst" xmlns:r="http://schemas.openxmlformats.org/officeDocument/2006/relationships" xmlns:m="http://schemas.openxmlformats.org/officeDocument/2006/math" xmlns:v="urn:schemas-microsoft-com:vml" xmlns:wp14="http://schemas.microsoft.com/office/word/2010/wordprocessingDrawing" xmlns:wp="http://schemas.openxmlformats.org/drawingml/2006/wordprocessingDrawing" xmlns:w10="urn:schemas-microsoft-com:office:word" xmlns:w="http://schemas.openxmlformats.org/wordprocessingml/2006/main" xmlns:w14="http://schemas.microsoft.com/office/word/2010/wordml" xmlns:w15="http://schemas.microsoft.com/office/word/2012/wordml" xmlns:w16cex="http://schemas.microsoft.com/office/word/2018/wordml/cex" xmlns:w16cid="http://schemas.microsoft.com/office/word/2016/wordml/cid" xmlns:w16="http://schemas.microsoft.com/office/word/2018/wordml" xmlns:w16du="http://schemas.microsoft.com/office/word/2023/wordml/word16du" xmlns:w16sdtdh="http://schemas.microsoft.com/office/word/2020/wordml/sdtdatahash" xmlns:w16se="http://schemas.microsoft.com/office/word/2015/wordml/symex" xmlns:wpg="http://schemas.microsoft.com/office/word/2010/wordprocessingGroup" xmlns:wpi="http://schemas.microsoft.com/office/word/2010/wordprocessingInk" xmlns:wne="http://schemas.microsoft.com/office/word/2006/wordml" xmlns:wps="http://schemas.microsoft.com/office/word/2010/wordprocessingShape" mc:Ignorable="w14 w15 w16se w16cid w16 w16cex w16sdtdh wp14">
+<w:endnotes xmlns:wpc="http://schemas.microsoft.com/office/word/2010/wordprocessingCanvas" xmlns:cx="http://schemas.microsoft.com/office/drawing/2014/chartex" xmlns:cx1="http://schemas.microsoft.com/office/drawing/2015/9/8/chartex" xmlns:cx2="http://schemas.microsoft.com/office/drawing/2015/10/21/chartex" xmlns:cx3="http://schemas.microsoft.com/office/drawing/2016/5/9/chartex" xmlns:cx4="http://schemas.microsoft.com/office/drawing/2016/5/10/chartex" xmlns:cx5="http://schemas.microsoft.com/office/drawing/2016/5/11/chartex" xmlns:cx6="http://schemas.microsoft.com/office/drawing/2016/5/12/chartex" xmlns:cx7="http://schemas.microsoft.com/office/drawing/2016/5/13/chartex" xmlns:cx8="http://schemas.microsoft.com/office/drawing/2016/5/14/chartex" xmlns:mc="http://schemas.openxmlformats.org/markup-compatibility/2006" xmlns:aink="http://schemas.microsoft.com/office/drawing/2016/ink" xmlns:am3d="http://schemas.microsoft.com/office/drawing/2017/model3d" xmlns:o="urn:schemas-microsoft-com:office:office" xmlns:oel="http://schemas.microsoft.com/office/2019/extlst" xmlns:r="http://schemas.openxmlformats.org/officeDocument/2006/relationships" xmlns:m="http://schemas.openxmlformats.org/officeDocument/2006/math" xmlns:v="urn:schemas-microsoft-com:vml" xmlns:wp14="http://schemas.microsoft.com/office/word/2010/wordprocessingDrawing" xmlns:wp="http://schemas.openxmlformats.org/drawingml/2006/wordprocessingDrawing" xmlns:w10="urn:schemas-microsoft-com:office:word" xmlns:w="http://schemas.openxmlformats.org/wordprocessingml/2006/main" xmlns:w14="http://schemas.microsoft.com/office/word/2010/wordml" xmlns:w15="http://schemas.microsoft.com/office/word/2012/wordml" xmlns:w16cex="http://schemas.microsoft.com/office/word/2018/wordml/cex" xmlns:w16cid="http://schemas.microsoft.com/office/word/2016/wordml/cid" xmlns:w16="http://schemas.microsoft.com/office/word/2018/wordml" xmlns:w16du="http://schemas.microsoft.com/office/word/2023/wordml/word16du" xmlns:w16sdtdh="http://schemas.microsoft.com/office/word/2020/wordml/sdtdatahash" xmlns:w16sdtfl="http://schemas.microsoft.com/office/word/2024/wordml/sdtformatlock" xmlns:w16se="http://schemas.microsoft.com/office/word/2015/wordml/symex" xmlns:wpg="http://schemas.microsoft.com/office/word/2010/wordprocessingGroup" xmlns:wpi="http://schemas.microsoft.com/office/word/2010/wordprocessingInk" xmlns:wne="http://schemas.microsoft.com/office/word/2006/wordml" xmlns:wps="http://schemas.microsoft.com/office/word/2010/wordprocessingShape" mc:Ignorable="w14 w15 w16se w16cid w16 w16cex w16sdtdh w16sdtfl w16du wp14">
   <w:endnote w:type="separator" w:id="-1">
     <w:p>
       <w:r>
@@ -4462,7 +3668,7 @@
 </file>
 
 <file path=word/footnotes.xml><?xml version="1.0" encoding="utf-8"?>
-<w:footnotes xmlns:wpc="http://schemas.microsoft.com/office/word/2010/wordprocessingCanvas" xmlns:cx="http://schemas.microsoft.com/office/drawing/2014/chartex" xmlns:cx1="http://schemas.microsoft.com/office/drawing/2015/9/8/chartex" xmlns:cx2="http://schemas.microsoft.com/office/drawing/2015/10/21/chartex" xmlns:cx3="http://schemas.microsoft.com/office/drawing/2016/5/9/chartex" xmlns:cx4="http://schemas.microsoft.com/office/drawing/2016/5/10/chartex" xmlns:cx5="http://schemas.microsoft.com/office/drawing/2016/5/11/chartex" xmlns:cx6="http://schemas.microsoft.com/office/drawing/2016/5/12/chartex" xmlns:cx7="http://schemas.microsoft.com/office/drawing/2016/5/13/chartex" xmlns:cx8="http://schemas.microsoft.com/office/drawing/2016/5/14/chartex" xmlns:mc="http://schemas.openxmlformats.org/markup-compatibility/2006" xmlns:aink="http://schemas.microsoft.com/office/drawing/2016/ink" xmlns:am3d="http://schemas.microsoft.com/office/drawing/2017/model3d" xmlns:o="urn:schemas-microsoft-com:office:office" xmlns:oel="http://schemas.microsoft.com/office/2019/extlst" xmlns:r="http://schemas.openxmlformats.org/officeDocument/2006/relationships" xmlns:m="http://schemas.openxmlformats.org/officeDocument/2006/math" xmlns:v="urn:schemas-microsoft-com:vml" xmlns:wp14="http://schemas.microsoft.com/office/word/2010/wordprocessingDrawing" xmlns:wp="http://schemas.openxmlformats.org/drawingml/2006/wordprocessingDrawing" xmlns:w10="urn:schemas-microsoft-com:office:word" xmlns:w="http://schemas.openxmlformats.org/wordprocessingml/2006/main" xmlns:w14="http://schemas.microsoft.com/office/word/2010/wordml" xmlns:w15="http://schemas.microsoft.com/office/word/2012/wordml" xmlns:w16cex="http://schemas.microsoft.com/office/word/2018/wordml/cex" xmlns:w16cid="http://schemas.microsoft.com/office/word/2016/wordml/cid" xmlns:w16="http://schemas.microsoft.com/office/word/2018/wordml" xmlns:w16du="http://schemas.microsoft.com/office/word/2023/wordml/word16du" xmlns:w16sdtdh="http://schemas.microsoft.com/office/word/2020/wordml/sdtdatahash" xmlns:w16se="http://schemas.microsoft.com/office/word/2015/wordml/symex" xmlns:wpg="http://schemas.microsoft.com/office/word/2010/wordprocessingGroup" xmlns:wpi="http://schemas.microsoft.com/office/word/2010/wordprocessingInk" xmlns:wne="http://schemas.microsoft.com/office/word/2006/wordml" xmlns:wps="http://schemas.microsoft.com/office/word/2010/wordprocessingShape" mc:Ignorable="w14 w15 w16se w16cid w16 w16cex w16sdtdh wp14">
+<w:footnotes xmlns:wpc="http://schemas.microsoft.com/office/word/2010/wordprocessingCanvas" xmlns:cx="http://schemas.microsoft.com/office/drawing/2014/chartex" xmlns:cx1="http://schemas.microsoft.com/office/drawing/2015/9/8/chartex" xmlns:cx2="http://schemas.microsoft.com/office/drawing/2015/10/21/chartex" xmlns:cx3="http://schemas.microsoft.com/office/drawing/2016/5/9/chartex" xmlns:cx4="http://schemas.microsoft.com/office/drawing/2016/5/10/chartex" xmlns:cx5="http://schemas.microsoft.com/office/drawing/2016/5/11/chartex" xmlns:cx6="http://schemas.microsoft.com/office/drawing/2016/5/12/chartex" xmlns:cx7="http://schemas.microsoft.com/office/drawing/2016/5/13/chartex" xmlns:cx8="http://schemas.microsoft.com/office/drawing/2016/5/14/chartex" xmlns:mc="http://schemas.openxmlformats.org/markup-compatibility/2006" xmlns:aink="http://schemas.microsoft.com/office/drawing/2016/ink" xmlns:am3d="http://schemas.microsoft.com/office/drawing/2017/model3d" xmlns:o="urn:schemas-microsoft-com:office:office" xmlns:oel="http://schemas.microsoft.com/office/2019/extlst" xmlns:r="http://schemas.openxmlformats.org/officeDocument/2006/relationships" xmlns:m="http://schemas.openxmlformats.org/officeDocument/2006/math" xmlns:v="urn:schemas-microsoft-com:vml" xmlns:wp14="http://schemas.microsoft.com/office/word/2010/wordprocessingDrawing" xmlns:wp="http://schemas.openxmlformats.org/drawingml/2006/wordprocessingDrawing" xmlns:w10="urn:schemas-microsoft-com:office:word" xmlns:w="http://schemas.openxmlformats.org/wordprocessingml/2006/main" xmlns:w14="http://schemas.microsoft.com/office/word/2010/wordml" xmlns:w15="http://schemas.microsoft.com/office/word/2012/wordml" xmlns:w16cex="http://schemas.microsoft.com/office/word/2018/wordml/cex" xmlns:w16cid="http://schemas.microsoft.com/office/word/2016/wordml/cid" xmlns:w16="http://schemas.microsoft.com/office/word/2018/wordml" xmlns:w16du="http://schemas.microsoft.com/office/word/2023/wordml/word16du" xmlns:w16sdtdh="http://schemas.microsoft.com/office/word/2020/wordml/sdtdatahash" xmlns:w16sdtfl="http://schemas.microsoft.com/office/word/2024/wordml/sdtformatlock" xmlns:w16se="http://schemas.microsoft.com/office/word/2015/wordml/symex" xmlns:wpg="http://schemas.microsoft.com/office/word/2010/wordprocessingGroup" xmlns:wpi="http://schemas.microsoft.com/office/word/2010/wordprocessingInk" xmlns:wne="http://schemas.microsoft.com/office/word/2006/wordml" xmlns:wps="http://schemas.microsoft.com/office/word/2010/wordprocessingShape" mc:Ignorable="w14 w15 w16se w16cid w16 w16cex w16sdtdh w16sdtfl w16du wp14">
   <w:footnote w:type="separator" w:id="-1">
     <w:p>
       <w:r>
@@ -4481,7 +3687,7 @@
 </file>
 
 <file path=word/styles.xml><?xml version="1.0" encoding="utf-8"?>
-<w:styles xmlns:mc="http://schemas.openxmlformats.org/markup-compatibility/2006" xmlns:r="http://schemas.openxmlformats.org/officeDocument/2006/relationships" xmlns:w="http://schemas.openxmlformats.org/wordprocessingml/2006/main" xmlns:w14="http://schemas.microsoft.com/office/word/2010/wordml" xmlns:w15="http://schemas.microsoft.com/office/word/2012/wordml" xmlns:w16cex="http://schemas.microsoft.com/office/word/2018/wordml/cex" xmlns:w16cid="http://schemas.microsoft.com/office/word/2016/wordml/cid" xmlns:w16="http://schemas.microsoft.com/office/word/2018/wordml" xmlns:w16sdtdh="http://schemas.microsoft.com/office/word/2020/wordml/sdtdatahash" xmlns:w16se="http://schemas.microsoft.com/office/word/2015/wordml/symex" mc:Ignorable="w14 w15 w16se w16cid w16 w16cex w16sdtdh">
+<w:styles xmlns:mc="http://schemas.openxmlformats.org/markup-compatibility/2006" xmlns:r="http://schemas.openxmlformats.org/officeDocument/2006/relationships" xmlns:w="http://schemas.openxmlformats.org/wordprocessingml/2006/main" xmlns:w14="http://schemas.microsoft.com/office/word/2010/wordml" xmlns:w15="http://schemas.microsoft.com/office/word/2012/wordml" xmlns:w16cex="http://schemas.microsoft.com/office/word/2018/wordml/cex" xmlns:w16cid="http://schemas.microsoft.com/office/word/2016/wordml/cid" xmlns:w16="http://schemas.microsoft.com/office/word/2018/wordml" xmlns:w16du="http://schemas.microsoft.com/office/word/2023/wordml/word16du" xmlns:w16sdtdh="http://schemas.microsoft.com/office/word/2020/wordml/sdtdatahash" xmlns:w16sdtfl="http://schemas.microsoft.com/office/word/2024/wordml/sdtformatlock" xmlns:w16se="http://schemas.microsoft.com/office/word/2015/wordml/symex" mc:Ignorable="w14 w15 w16se w16cid w16 w16cex w16sdtdh w16sdtfl w16du">
   <w:docDefaults>
     <w:rPrDefault>
       <w:rPr>

</xml_diff>